<commit_message>
create code_tidy_up_data.Rmd 25th march
</commit_message>
<xml_diff>
--- a/dissertation_draft_results.docx
+++ b/dissertation_draft_results.docx
@@ -363,6 +363,7 @@
       <w:r>
         <w:rPr>
           <w:rFonts w:cstheme="minorHAnsi"/>
+          <w:noProof/>
         </w:rPr>
         <w:drawing>
           <wp:inline distT="0" distB="0" distL="0" distR="0" wp14:anchorId="0BCA29F3" wp14:editId="3583D585">
@@ -1175,7 +1176,19 @@
         <w:rPr>
           <w:rFonts w:cstheme="minorHAnsi"/>
         </w:rPr>
-        <w:t xml:space="preserve"> of March 2023 (Figure 1). </w:t>
+        <w:t xml:space="preserve"> of March 2023 (Figure 1</w:t>
+      </w:r>
+      <w:r>
+        <w:rPr>
+          <w:rFonts w:cstheme="minorHAnsi"/>
+        </w:rPr>
+        <w:t xml:space="preserve"> and closeup in Appendix D</w:t>
+      </w:r>
+      <w:r>
+        <w:rPr>
+          <w:rFonts w:cstheme="minorHAnsi"/>
+        </w:rPr>
+        <w:t xml:space="preserve">). </w:t>
       </w:r>
     </w:p>
     <w:p>
@@ -1378,6 +1391,12 @@
         </w:rPr>
         <w:t>IVTY AND ACTIVATION PATTERNS</w:t>
       </w:r>
+      <w:r>
+        <w:rPr>
+          <w:lang w:val="en-US"/>
+        </w:rPr>
+        <w:t xml:space="preserve"> AND CHANGE OF THOSE OVER TIME</w:t>
+      </w:r>
     </w:p>
     <w:p>
       <w:pPr>
@@ -1676,33 +1695,160 @@
         </w:rPr>
         <w:t xml:space="preserve"> </w:t>
       </w:r>
-    </w:p>
-    <w:p>
-      <w:pPr>
-        <w:rPr>
-          <w:lang w:val="en-US"/>
-        </w:rPr>
-      </w:pPr>
-    </w:p>
-    <w:p>
-      <w:pPr>
-        <w:rPr>
-          <w:lang w:val="en-US"/>
-        </w:rPr>
-      </w:pPr>
       <w:commentRangeStart w:id="9"/>
       <w:r>
         <w:rPr>
           <w:lang w:val="en-US"/>
         </w:rPr>
+        <w:t xml:space="preserve">There was a significant difference in the </w:t>
+      </w:r>
+      <w:proofErr w:type="gramStart"/>
+      <w:r>
+        <w:rPr>
+          <w:lang w:val="en-US"/>
+        </w:rPr>
+        <w:t>amount</w:t>
+      </w:r>
+      <w:proofErr w:type="gramEnd"/>
+      <w:r>
+        <w:rPr>
+          <w:lang w:val="en-US"/>
+        </w:rPr>
+        <w:t xml:space="preserve"> of active hours each year </w:t>
+      </w:r>
+      <w:r>
+        <w:rPr>
+          <w:lang w:val="en-US"/>
+        </w:rPr>
+        <w:t xml:space="preserve">for both species </w:t>
+      </w:r>
+      <w:r>
+        <w:rPr>
+          <w:lang w:val="en-US"/>
+        </w:rPr>
+        <w:t>(Kruskal-Wallis</w:t>
+      </w:r>
+      <w:r>
+        <w:rPr>
+          <w:lang w:val="en-US"/>
+        </w:rPr>
+        <w:t>,</w:t>
+      </w:r>
+      <w:r>
+        <w:rPr>
+          <w:lang w:val="en-US"/>
+        </w:rPr>
+        <w:t xml:space="preserve"> </w:t>
+      </w:r>
+      <w:r>
+        <w:rPr>
+          <w:lang w:val="en-US"/>
+        </w:rPr>
+        <w:t>X</w:t>
+      </w:r>
+      <w:r>
+        <w:rPr>
+          <w:vertAlign w:val="superscript"/>
+          <w:lang w:val="en-US"/>
+        </w:rPr>
+        <w:t>2</w:t>
+      </w:r>
+      <w:r>
+        <w:rPr>
+          <w:lang w:val="en-US"/>
+        </w:rPr>
+        <w:t xml:space="preserve"> = 13.3</w:t>
+      </w:r>
+      <w:r>
+        <w:rPr>
+          <w:lang w:val="en-US"/>
+        </w:rPr>
+        <w:t>36</w:t>
+      </w:r>
+      <w:r>
+        <w:rPr>
+          <w:lang w:val="en-US"/>
+        </w:rPr>
+        <w:t xml:space="preserve">, </w:t>
+      </w:r>
+      <w:proofErr w:type="spellStart"/>
+      <w:r>
+        <w:rPr>
+          <w:lang w:val="en-US"/>
+        </w:rPr>
+        <w:t>df</w:t>
+      </w:r>
+      <w:proofErr w:type="spellEnd"/>
+      <w:r>
+        <w:rPr>
+          <w:lang w:val="en-US"/>
+        </w:rPr>
+        <w:t xml:space="preserve"> = 3, p = 0.003)</w:t>
+      </w:r>
+      <w:r>
+        <w:rPr>
+          <w:lang w:val="en-US"/>
+        </w:rPr>
+        <w:t xml:space="preserve"> and both species showed a decline over time</w:t>
+      </w:r>
+      <w:r>
+        <w:rPr>
+          <w:lang w:val="en-US"/>
+        </w:rPr>
+        <w:t xml:space="preserve"> (Fig. X</w:t>
+      </w:r>
+      <w:r>
+        <w:rPr>
+          <w:lang w:val="en-US"/>
+        </w:rPr>
+        <w:t>, Table 2</w:t>
+      </w:r>
+      <w:r>
+        <w:rPr>
+          <w:lang w:val="en-US"/>
+        </w:rPr>
+        <w:t>)</w:t>
+      </w:r>
+      <w:r>
+        <w:rPr>
+          <w:lang w:val="en-US"/>
+        </w:rPr>
+        <w:t>.</w:t>
+      </w:r>
+      <w:commentRangeEnd w:id="9"/>
+      <w:r>
+        <w:rPr>
+          <w:rStyle w:val="CommentReference"/>
+        </w:rPr>
+        <w:commentReference w:id="9"/>
+      </w:r>
+    </w:p>
+    <w:p>
+      <w:pPr>
+        <w:rPr>
+          <w:lang w:val="en-US"/>
+        </w:rPr>
+      </w:pPr>
+    </w:p>
+    <w:p>
+      <w:pPr>
+        <w:rPr>
+          <w:lang w:val="en-US"/>
+        </w:rPr>
+      </w:pPr>
+      <w:commentRangeStart w:id="10"/>
+      <w:r>
+        <w:rPr>
+          <w:lang w:val="en-US"/>
+        </w:rPr>
         <w:t>Bot</w:t>
       </w:r>
-      <w:commentRangeEnd w:id="9"/>
+      <w:commentRangeEnd w:id="10"/>
       <w:r>
         <w:rPr>
           <w:rStyle w:val="CommentReference"/>
         </w:rPr>
-        <w:commentReference w:id="9"/>
+        <w:commentReference w:id="10"/>
       </w:r>
       <w:r>
         <w:rPr>
@@ -1717,6 +1863,61 @@
           <w:lang w:val="en-US"/>
         </w:rPr>
       </w:pPr>
+    </w:p>
+    <w:p>
+      <w:pPr>
+        <w:ind w:left="-284"/>
+        <w:rPr>
+          <w:lang w:val="en-US"/>
+        </w:rPr>
+      </w:pPr>
+      <w:r>
+        <w:rPr>
+          <w:noProof/>
+          <w:lang w:val="en-US"/>
+        </w:rPr>
+        <w:drawing>
+          <wp:inline distT="0" distB="0" distL="0" distR="0" wp14:anchorId="0F5F13E8" wp14:editId="3A7DB967">
+            <wp:extent cx="6067514" cy="3465326"/>
+            <wp:effectExtent l="0" t="0" r="3175" b="1905"/>
+            <wp:docPr id="1359677283" name="Picture 4" descr="A graph with green and orange lines&#10;&#10;Description automatically generated"/>
+            <wp:cNvGraphicFramePr>
+              <a:graphicFrameLocks xmlns:a="http://schemas.openxmlformats.org/drawingml/2006/main" noChangeAspect="1"/>
+            </wp:cNvGraphicFramePr>
+            <a:graphic xmlns:a="http://schemas.openxmlformats.org/drawingml/2006/main">
+              <a:graphicData uri="http://schemas.openxmlformats.org/drawingml/2006/picture">
+                <pic:pic xmlns:pic="http://schemas.openxmlformats.org/drawingml/2006/picture">
+                  <pic:nvPicPr>
+                    <pic:cNvPr id="1359677283" name="Picture 4" descr="A graph with green and orange lines&#10;&#10;Description automatically generated"/>
+                    <pic:cNvPicPr/>
+                  </pic:nvPicPr>
+                  <pic:blipFill>
+                    <a:blip r:embed="rId13" cstate="print">
+                      <a:extLst>
+                        <a:ext uri="{28A0092B-C50C-407E-A947-70E740481C1C}">
+                          <a14:useLocalDpi xmlns:a14="http://schemas.microsoft.com/office/drawing/2010/main" val="0"/>
+                        </a:ext>
+                      </a:extLst>
+                    </a:blip>
+                    <a:stretch>
+                      <a:fillRect/>
+                    </a:stretch>
+                  </pic:blipFill>
+                  <pic:spPr>
+                    <a:xfrm>
+                      <a:off x="0" y="0"/>
+                      <a:ext cx="6074866" cy="3469525"/>
+                    </a:xfrm>
+                    <a:prstGeom prst="rect">
+                      <a:avLst/>
+                    </a:prstGeom>
+                  </pic:spPr>
+                </pic:pic>
+              </a:graphicData>
+            </a:graphic>
+          </wp:inline>
+        </w:drawing>
+      </w:r>
     </w:p>
     <w:p>
       <w:pPr>
@@ -1768,247 +1969,434 @@
     </w:p>
     <w:p>
       <w:pPr>
-        <w:rPr>
-          <w:rFonts w:ascii="Calibri" w:hAnsi="Calibri" w:cs="Calibri"/>
-          <w:color w:val="000000"/>
-        </w:rPr>
-      </w:pPr>
-      <w:commentRangeStart w:id="10"/>
+        <w:pStyle w:val="HTMLPreformatted"/>
+        <w:shd w:val="clear" w:color="auto" w:fill="FFFFFF"/>
+        <w:rPr>
+          <w:rFonts w:ascii="Monaco" w:hAnsi="Monaco"/>
+          <w:color w:val="000000"/>
+          <w:sz w:val="24"/>
+          <w:szCs w:val="24"/>
+        </w:rPr>
+      </w:pPr>
+      <w:commentRangeStart w:id="11"/>
       <w:proofErr w:type="spellStart"/>
       <w:r>
         <w:rPr>
+          <w:rFonts w:asciiTheme="minorHAnsi" w:eastAsiaTheme="minorHAnsi" w:hAnsiTheme="minorHAnsi" w:cstheme="minorBidi"/>
           <w:i/>
           <w:iCs/>
-          <w:lang w:val="en-US"/>
+          <w:kern w:val="2"/>
+          <w:sz w:val="24"/>
+          <w:szCs w:val="24"/>
+          <w:lang w:val="en-US" w:eastAsia="en-US"/>
+          <w14:ligatures w14:val="standardContextual"/>
         </w:rPr>
         <w:t>Austroplaca</w:t>
       </w:r>
       <w:proofErr w:type="spellEnd"/>
       <w:r>
         <w:rPr>
-          <w:lang w:val="en-US"/>
+          <w:rFonts w:asciiTheme="minorHAnsi" w:eastAsiaTheme="minorHAnsi" w:hAnsiTheme="minorHAnsi" w:cstheme="minorBidi"/>
+          <w:kern w:val="2"/>
+          <w:sz w:val="24"/>
+          <w:szCs w:val="24"/>
+          <w:lang w:val="en-US" w:eastAsia="en-US"/>
+          <w14:ligatures w14:val="standardContextual"/>
         </w:rPr>
         <w:t xml:space="preserve"> was active </w:t>
       </w:r>
-      <w:commentRangeEnd w:id="10"/>
-      <w:r>
-        <w:rPr>
-          <w:rStyle w:val="CommentReference"/>
-        </w:rPr>
-        <w:commentReference w:id="10"/>
-      </w:r>
-      <w:r>
-        <w:rPr>
-          <w:lang w:val="en-US"/>
+      <w:commentRangeEnd w:id="11"/>
+      <w:r>
+        <w:rPr>
+          <w:rFonts w:asciiTheme="minorHAnsi" w:eastAsiaTheme="minorHAnsi" w:hAnsiTheme="minorHAnsi" w:cstheme="minorBidi"/>
+          <w:kern w:val="2"/>
+          <w:sz w:val="24"/>
+          <w:szCs w:val="24"/>
+          <w:lang w:val="en-US" w:eastAsia="en-US"/>
+          <w14:ligatures w14:val="standardContextual"/>
+        </w:rPr>
+        <w:commentReference w:id="11"/>
+      </w:r>
+      <w:r>
+        <w:rPr>
+          <w:rFonts w:asciiTheme="minorHAnsi" w:eastAsiaTheme="minorHAnsi" w:hAnsiTheme="minorHAnsi" w:cstheme="minorBidi"/>
+          <w:kern w:val="2"/>
+          <w:sz w:val="24"/>
+          <w:szCs w:val="24"/>
+          <w:lang w:val="en-US" w:eastAsia="en-US"/>
+          <w14:ligatures w14:val="standardContextual"/>
         </w:rPr>
         <w:t>11.77% of the measuring period (Table 1)</w:t>
       </w:r>
       <w:r>
         <w:rPr>
-          <w:lang w:val="en-US"/>
+          <w:rFonts w:asciiTheme="minorHAnsi" w:eastAsiaTheme="minorHAnsi" w:hAnsiTheme="minorHAnsi" w:cstheme="minorBidi"/>
+          <w:kern w:val="2"/>
+          <w:sz w:val="24"/>
+          <w:szCs w:val="24"/>
+          <w:lang w:val="en-US" w:eastAsia="en-US"/>
+          <w14:ligatures w14:val="standardContextual"/>
         </w:rPr>
         <w:t xml:space="preserve">. A </w:t>
       </w:r>
       <w:r>
         <w:rPr>
-          <w:lang w:val="en-US"/>
+          <w:rFonts w:asciiTheme="minorHAnsi" w:eastAsiaTheme="minorHAnsi" w:hAnsiTheme="minorHAnsi" w:cstheme="minorBidi"/>
+          <w:kern w:val="2"/>
+          <w:sz w:val="24"/>
+          <w:szCs w:val="24"/>
+          <w:lang w:val="en-US" w:eastAsia="en-US"/>
+          <w14:ligatures w14:val="standardContextual"/>
         </w:rPr>
         <w:t>total of 4991 hours</w:t>
       </w:r>
       <w:r>
         <w:rPr>
-          <w:lang w:val="en-US"/>
+          <w:rFonts w:asciiTheme="minorHAnsi" w:eastAsiaTheme="minorHAnsi" w:hAnsiTheme="minorHAnsi" w:cstheme="minorBidi"/>
+          <w:kern w:val="2"/>
+          <w:sz w:val="24"/>
+          <w:szCs w:val="24"/>
+          <w:lang w:val="en-US" w:eastAsia="en-US"/>
+          <w14:ligatures w14:val="standardContextual"/>
         </w:rPr>
         <w:t xml:space="preserve"> of activity </w:t>
       </w:r>
       <w:r>
         <w:rPr>
-          <w:lang w:val="en-US"/>
+          <w:rFonts w:asciiTheme="minorHAnsi" w:eastAsiaTheme="minorHAnsi" w:hAnsiTheme="minorHAnsi" w:cstheme="minorBidi"/>
+          <w:kern w:val="2"/>
+          <w:sz w:val="24"/>
+          <w:szCs w:val="24"/>
+          <w:lang w:val="en-US" w:eastAsia="en-US"/>
+          <w14:ligatures w14:val="standardContextual"/>
         </w:rPr>
         <w:t xml:space="preserve">were distributed </w:t>
       </w:r>
       <w:r>
         <w:rPr>
-          <w:lang w:val="en-US"/>
+          <w:rFonts w:asciiTheme="minorHAnsi" w:eastAsiaTheme="minorHAnsi" w:hAnsiTheme="minorHAnsi" w:cstheme="minorBidi"/>
+          <w:kern w:val="2"/>
+          <w:sz w:val="24"/>
+          <w:szCs w:val="24"/>
+          <w:lang w:val="en-US" w:eastAsia="en-US"/>
+          <w14:ligatures w14:val="standardContextual"/>
         </w:rPr>
         <w:t xml:space="preserve">in a </w:t>
       </w:r>
       <w:r>
         <w:rPr>
+          <w:rFonts w:asciiTheme="minorHAnsi" w:eastAsiaTheme="minorHAnsi" w:hAnsiTheme="minorHAnsi" w:cstheme="minorBidi"/>
           <w:b/>
           <w:bCs/>
-          <w:lang w:val="en-US"/>
+          <w:kern w:val="2"/>
+          <w:sz w:val="24"/>
+          <w:szCs w:val="24"/>
+          <w:lang w:val="en-US" w:eastAsia="en-US"/>
+          <w14:ligatures w14:val="standardContextual"/>
         </w:rPr>
         <w:t>decreasing trend</w:t>
       </w:r>
       <w:r>
         <w:rPr>
-          <w:lang w:val="en-US"/>
+          <w:rFonts w:asciiTheme="minorHAnsi" w:eastAsiaTheme="minorHAnsi" w:hAnsiTheme="minorHAnsi" w:cstheme="minorBidi"/>
+          <w:kern w:val="2"/>
+          <w:sz w:val="24"/>
+          <w:szCs w:val="24"/>
+          <w:lang w:val="en-US" w:eastAsia="en-US"/>
+          <w14:ligatures w14:val="standardContextual"/>
         </w:rPr>
         <w:t xml:space="preserve"> </w:t>
       </w:r>
       <w:r>
         <w:rPr>
-          <w:lang w:val="en-US"/>
+          <w:rFonts w:asciiTheme="minorHAnsi" w:eastAsiaTheme="minorHAnsi" w:hAnsiTheme="minorHAnsi" w:cstheme="minorBidi"/>
+          <w:kern w:val="2"/>
+          <w:sz w:val="24"/>
+          <w:szCs w:val="24"/>
+          <w:lang w:val="en-US" w:eastAsia="en-US"/>
+          <w14:ligatures w14:val="standardContextual"/>
         </w:rPr>
         <w:t>between the four measured summers</w:t>
       </w:r>
       <w:r>
         <w:rPr>
-          <w:lang w:val="en-US"/>
+          <w:rFonts w:asciiTheme="minorHAnsi" w:eastAsiaTheme="minorHAnsi" w:hAnsiTheme="minorHAnsi" w:cstheme="minorBidi"/>
+          <w:kern w:val="2"/>
+          <w:sz w:val="24"/>
+          <w:szCs w:val="24"/>
+          <w:lang w:val="en-US" w:eastAsia="en-US"/>
+          <w14:ligatures w14:val="standardContextual"/>
         </w:rPr>
         <w:t>,</w:t>
       </w:r>
       <w:r>
         <w:rPr>
-          <w:lang w:val="en-US"/>
-        </w:rPr>
-        <w:t xml:space="preserve"> as seen in Table 2. </w:t>
+          <w:rFonts w:asciiTheme="minorHAnsi" w:eastAsiaTheme="minorHAnsi" w:hAnsiTheme="minorHAnsi" w:cstheme="minorBidi"/>
+          <w:kern w:val="2"/>
+          <w:sz w:val="24"/>
+          <w:szCs w:val="24"/>
+          <w:lang w:val="en-US" w:eastAsia="en-US"/>
+          <w14:ligatures w14:val="standardContextual"/>
+        </w:rPr>
+        <w:t xml:space="preserve"> as seen in Table 2</w:t>
+      </w:r>
+      <w:r>
+        <w:rPr>
+          <w:rFonts w:asciiTheme="minorHAnsi" w:eastAsiaTheme="minorHAnsi" w:hAnsiTheme="minorHAnsi" w:cstheme="minorBidi"/>
+          <w:kern w:val="2"/>
+          <w:sz w:val="24"/>
+          <w:szCs w:val="24"/>
+          <w:lang w:val="en-US" w:eastAsia="en-US"/>
+          <w14:ligatures w14:val="standardContextual"/>
+        </w:rPr>
+        <w:t xml:space="preserve">. </w:t>
+      </w:r>
+      <w:r>
+        <w:rPr>
+          <w:rFonts w:asciiTheme="minorHAnsi" w:eastAsiaTheme="minorHAnsi" w:hAnsiTheme="minorHAnsi" w:cstheme="minorBidi"/>
+          <w:kern w:val="2"/>
+          <w:sz w:val="24"/>
+          <w:szCs w:val="24"/>
+          <w:lang w:val="en-US" w:eastAsia="en-US"/>
+          <w14:ligatures w14:val="standardContextual"/>
+        </w:rPr>
+        <w:t xml:space="preserve">There is </w:t>
+      </w:r>
+      <w:r>
+        <w:rPr>
+          <w:rFonts w:asciiTheme="minorHAnsi" w:eastAsiaTheme="minorHAnsi" w:hAnsiTheme="minorHAnsi" w:cstheme="minorBidi"/>
+          <w:kern w:val="2"/>
+          <w:sz w:val="24"/>
+          <w:szCs w:val="24"/>
+          <w:lang w:val="en-US" w:eastAsia="en-US"/>
+          <w14:ligatures w14:val="standardContextual"/>
+        </w:rPr>
+        <w:t>a ste</w:t>
+      </w:r>
+      <w:r>
+        <w:rPr>
+          <w:rFonts w:asciiTheme="minorHAnsi" w:eastAsiaTheme="minorHAnsi" w:hAnsiTheme="minorHAnsi" w:cstheme="minorBidi"/>
+          <w:kern w:val="2"/>
+          <w:sz w:val="24"/>
+          <w:szCs w:val="24"/>
+          <w:lang w:val="en-US" w:eastAsia="en-US"/>
+          <w14:ligatures w14:val="standardContextual"/>
+        </w:rPr>
+        <w:t>e</w:t>
+      </w:r>
+      <w:r>
+        <w:rPr>
+          <w:rFonts w:asciiTheme="minorHAnsi" w:eastAsiaTheme="minorHAnsi" w:hAnsiTheme="minorHAnsi" w:cstheme="minorBidi"/>
+          <w:kern w:val="2"/>
+          <w:sz w:val="24"/>
+          <w:szCs w:val="24"/>
+          <w:lang w:val="en-US" w:eastAsia="en-US"/>
+          <w14:ligatures w14:val="standardContextual"/>
+        </w:rPr>
+        <w:t xml:space="preserve">p decline from </w:t>
+      </w:r>
+      <w:r>
+        <w:rPr>
+          <w:rFonts w:asciiTheme="minorHAnsi" w:eastAsiaTheme="minorHAnsi" w:hAnsiTheme="minorHAnsi" w:cstheme="minorBidi"/>
+          <w:kern w:val="2"/>
+          <w:sz w:val="24"/>
+          <w:szCs w:val="24"/>
+          <w:lang w:val="en-US" w:eastAsia="en-US"/>
+          <w14:ligatures w14:val="standardContextual"/>
+        </w:rPr>
+        <w:t>the summer 21-22</w:t>
+      </w:r>
+      <w:r>
+        <w:rPr>
+          <w:rFonts w:asciiTheme="minorHAnsi" w:eastAsiaTheme="minorHAnsi" w:hAnsiTheme="minorHAnsi" w:cstheme="minorBidi"/>
+          <w:kern w:val="2"/>
+          <w:sz w:val="24"/>
+          <w:szCs w:val="24"/>
+          <w:lang w:val="en-US" w:eastAsia="en-US"/>
+          <w14:ligatures w14:val="standardContextual"/>
+        </w:rPr>
+        <w:t>,</w:t>
+      </w:r>
+      <w:r>
+        <w:rPr>
+          <w:rFonts w:asciiTheme="minorHAnsi" w:eastAsiaTheme="minorHAnsi" w:hAnsiTheme="minorHAnsi" w:cstheme="minorBidi"/>
+          <w:kern w:val="2"/>
+          <w:sz w:val="24"/>
+          <w:szCs w:val="24"/>
+          <w:lang w:val="en-US" w:eastAsia="en-US"/>
+          <w14:ligatures w14:val="standardContextual"/>
+        </w:rPr>
+        <w:t xml:space="preserve"> when there</w:t>
+      </w:r>
+      <w:r>
+        <w:rPr>
+          <w:rFonts w:asciiTheme="minorHAnsi" w:eastAsiaTheme="minorHAnsi" w:hAnsiTheme="minorHAnsi" w:cstheme="minorBidi"/>
+          <w:kern w:val="2"/>
+          <w:sz w:val="24"/>
+          <w:szCs w:val="24"/>
+          <w:lang w:val="en-US" w:eastAsia="en-US"/>
+          <w14:ligatures w14:val="standardContextual"/>
+        </w:rPr>
+        <w:t xml:space="preserve"> were </w:t>
+      </w:r>
+      <w:r>
+        <w:rPr>
+          <w:rFonts w:asciiTheme="minorHAnsi" w:eastAsiaTheme="minorHAnsi" w:hAnsiTheme="minorHAnsi" w:cstheme="minorBidi"/>
+          <w:kern w:val="2"/>
+          <w:sz w:val="24"/>
+          <w:szCs w:val="24"/>
+          <w:lang w:val="en-US" w:eastAsia="en-US"/>
+          <w14:ligatures w14:val="standardContextual"/>
+        </w:rPr>
+        <w:t>1176 active hours</w:t>
+      </w:r>
+      <w:r>
+        <w:rPr>
+          <w:rFonts w:asciiTheme="minorHAnsi" w:eastAsiaTheme="minorHAnsi" w:hAnsiTheme="minorHAnsi" w:cstheme="minorBidi"/>
+          <w:kern w:val="2"/>
+          <w:sz w:val="24"/>
+          <w:szCs w:val="24"/>
+          <w:lang w:val="en-US" w:eastAsia="en-US"/>
+          <w14:ligatures w14:val="standardContextual"/>
+        </w:rPr>
+        <w:t>,</w:t>
+      </w:r>
+      <w:r>
+        <w:rPr>
+          <w:rFonts w:asciiTheme="minorHAnsi" w:eastAsiaTheme="minorHAnsi" w:hAnsiTheme="minorHAnsi" w:cstheme="minorBidi"/>
+          <w:kern w:val="2"/>
+          <w:sz w:val="24"/>
+          <w:szCs w:val="24"/>
+          <w:lang w:val="en-US" w:eastAsia="en-US"/>
+          <w14:ligatures w14:val="standardContextual"/>
+        </w:rPr>
+        <w:t xml:space="preserve"> to the summer 22-23</w:t>
+      </w:r>
+      <w:r>
+        <w:rPr>
+          <w:rFonts w:asciiTheme="minorHAnsi" w:eastAsiaTheme="minorHAnsi" w:hAnsiTheme="minorHAnsi" w:cstheme="minorBidi"/>
+          <w:kern w:val="2"/>
+          <w:sz w:val="24"/>
+          <w:szCs w:val="24"/>
+          <w:lang w:val="en-US" w:eastAsia="en-US"/>
+          <w14:ligatures w14:val="standardContextual"/>
+        </w:rPr>
+        <w:t>,</w:t>
+      </w:r>
+      <w:r>
+        <w:rPr>
+          <w:rFonts w:asciiTheme="minorHAnsi" w:eastAsiaTheme="minorHAnsi" w:hAnsiTheme="minorHAnsi" w:cstheme="minorBidi"/>
+          <w:kern w:val="2"/>
+          <w:sz w:val="24"/>
+          <w:szCs w:val="24"/>
+          <w:lang w:val="en-US" w:eastAsia="en-US"/>
+          <w14:ligatures w14:val="standardContextual"/>
+        </w:rPr>
+        <w:t xml:space="preserve"> when there were </w:t>
+      </w:r>
+      <w:r>
+        <w:rPr>
+          <w:rFonts w:asciiTheme="minorHAnsi" w:eastAsiaTheme="minorHAnsi" w:hAnsiTheme="minorHAnsi" w:cstheme="minorBidi"/>
+          <w:kern w:val="2"/>
+          <w:sz w:val="24"/>
+          <w:szCs w:val="24"/>
+          <w:lang w:val="en-US" w:eastAsia="en-US"/>
+          <w14:ligatures w14:val="standardContextual"/>
+        </w:rPr>
+        <w:t>only 483 (</w:t>
+      </w:r>
+      <w:r>
+        <w:rPr>
+          <w:rFonts w:asciiTheme="minorHAnsi" w:eastAsiaTheme="minorHAnsi" w:hAnsiTheme="minorHAnsi" w:cstheme="minorBidi"/>
+          <w:kern w:val="2"/>
+          <w:sz w:val="24"/>
+          <w:szCs w:val="24"/>
+          <w:lang w:val="en-US" w:eastAsia="en-US"/>
+          <w14:ligatures w14:val="standardContextual"/>
+        </w:rPr>
+        <w:t>Table 2</w:t>
+      </w:r>
+      <w:r>
+        <w:rPr>
+          <w:rFonts w:asciiTheme="minorHAnsi" w:eastAsiaTheme="minorHAnsi" w:hAnsiTheme="minorHAnsi" w:cstheme="minorBidi"/>
+          <w:kern w:val="2"/>
+          <w:sz w:val="24"/>
+          <w:szCs w:val="24"/>
+          <w:lang w:val="en-US" w:eastAsia="en-US"/>
+          <w14:ligatures w14:val="standardContextual"/>
+        </w:rPr>
+        <w:t>)</w:t>
+      </w:r>
+      <w:r>
+        <w:rPr>
+          <w:rFonts w:asciiTheme="minorHAnsi" w:eastAsiaTheme="minorHAnsi" w:hAnsiTheme="minorHAnsi" w:cstheme="minorBidi"/>
+          <w:kern w:val="2"/>
+          <w:sz w:val="24"/>
+          <w:szCs w:val="24"/>
+          <w:lang w:val="en-US" w:eastAsia="en-US"/>
+          <w14:ligatures w14:val="standardContextual"/>
+        </w:rPr>
+        <w:t xml:space="preserve">. </w:t>
+      </w:r>
+      <w:r>
+        <w:rPr>
+          <w:rFonts w:asciiTheme="minorHAnsi" w:eastAsiaTheme="minorHAnsi" w:hAnsiTheme="minorHAnsi" w:cstheme="minorBidi"/>
+          <w:kern w:val="2"/>
+          <w:sz w:val="24"/>
+          <w:szCs w:val="24"/>
+          <w:lang w:val="en-US" w:eastAsia="en-US"/>
+          <w14:ligatures w14:val="standardContextual"/>
+        </w:rPr>
+        <w:t xml:space="preserve">Activity during </w:t>
+      </w:r>
+      <w:r>
+        <w:rPr>
+          <w:rFonts w:asciiTheme="minorHAnsi" w:eastAsiaTheme="minorHAnsi" w:hAnsiTheme="minorHAnsi" w:cstheme="minorBidi"/>
+          <w:kern w:val="2"/>
+          <w:sz w:val="24"/>
+          <w:szCs w:val="24"/>
+          <w:lang w:val="en-US" w:eastAsia="en-US"/>
+          <w14:ligatures w14:val="standardContextual"/>
+        </w:rPr>
+        <w:t>the</w:t>
+      </w:r>
+      <w:r>
+        <w:rPr>
+          <w:rFonts w:asciiTheme="minorHAnsi" w:eastAsiaTheme="minorHAnsi" w:hAnsiTheme="minorHAnsi" w:cstheme="minorBidi"/>
+          <w:kern w:val="2"/>
+          <w:sz w:val="24"/>
+          <w:szCs w:val="24"/>
+          <w:lang w:val="en-US" w:eastAsia="en-US"/>
+          <w14:ligatures w14:val="standardContextual"/>
+        </w:rPr>
+        <w:t xml:space="preserve"> last summer was more sporadic with </w:t>
+      </w:r>
+      <w:r>
+        <w:rPr>
+          <w:rFonts w:asciiTheme="minorHAnsi" w:eastAsiaTheme="minorHAnsi" w:hAnsiTheme="minorHAnsi" w:cstheme="minorBidi"/>
+          <w:kern w:val="2"/>
+          <w:sz w:val="24"/>
+          <w:szCs w:val="24"/>
+          <w:lang w:val="en-US" w:eastAsia="en-US"/>
+          <w14:ligatures w14:val="standardContextual"/>
+        </w:rPr>
+        <w:t>longer interruptions than in</w:t>
       </w:r>
       <w:r>
         <w:rPr>
           <w:rFonts w:ascii="Calibri" w:hAnsi="Calibri" w:cs="Calibri"/>
           <w:color w:val="000000"/>
-        </w:rPr>
-        <w:t xml:space="preserve">There is </w:t>
+          <w:sz w:val="24"/>
+          <w:szCs w:val="24"/>
+        </w:rPr>
+        <w:t xml:space="preserve"> previous years</w:t>
       </w:r>
       <w:r>
         <w:rPr>
           <w:rFonts w:ascii="Calibri" w:hAnsi="Calibri" w:cs="Calibri"/>
           <w:color w:val="000000"/>
-        </w:rPr>
-        <w:t>a ste</w:t>
-      </w:r>
-      <w:r>
-        <w:rPr>
-          <w:rFonts w:ascii="Calibri" w:hAnsi="Calibri" w:cs="Calibri"/>
-          <w:color w:val="000000"/>
-        </w:rPr>
-        <w:t>e</w:t>
-      </w:r>
-      <w:r>
-        <w:rPr>
-          <w:rFonts w:ascii="Calibri" w:hAnsi="Calibri" w:cs="Calibri"/>
-          <w:color w:val="000000"/>
-        </w:rPr>
-        <w:t xml:space="preserve">p decline from </w:t>
-      </w:r>
-      <w:r>
-        <w:rPr>
-          <w:rFonts w:ascii="Calibri" w:hAnsi="Calibri" w:cs="Calibri"/>
-          <w:color w:val="000000"/>
-        </w:rPr>
-        <w:t>the summer 21-22</w:t>
-      </w:r>
-      <w:r>
-        <w:rPr>
-          <w:rFonts w:ascii="Calibri" w:hAnsi="Calibri" w:cs="Calibri"/>
-          <w:color w:val="000000"/>
-        </w:rPr>
-        <w:t>,</w:t>
-      </w:r>
-      <w:r>
-        <w:rPr>
-          <w:rFonts w:ascii="Calibri" w:hAnsi="Calibri" w:cs="Calibri"/>
-          <w:color w:val="000000"/>
-        </w:rPr>
-        <w:t xml:space="preserve"> when there</w:t>
-      </w:r>
-      <w:r>
-        <w:rPr>
-          <w:rFonts w:ascii="Calibri" w:hAnsi="Calibri" w:cs="Calibri"/>
-          <w:color w:val="000000"/>
-        </w:rPr>
-        <w:t xml:space="preserve"> were </w:t>
-      </w:r>
-      <w:r>
-        <w:rPr>
-          <w:rFonts w:ascii="Calibri" w:hAnsi="Calibri" w:cs="Calibri"/>
-          <w:color w:val="000000"/>
-        </w:rPr>
-        <w:t>1176 active hours</w:t>
-      </w:r>
-      <w:r>
-        <w:rPr>
-          <w:rFonts w:ascii="Calibri" w:hAnsi="Calibri" w:cs="Calibri"/>
-          <w:color w:val="000000"/>
-        </w:rPr>
-        <w:t>,</w:t>
-      </w:r>
-      <w:r>
-        <w:rPr>
-          <w:rFonts w:ascii="Calibri" w:hAnsi="Calibri" w:cs="Calibri"/>
-          <w:color w:val="000000"/>
-        </w:rPr>
-        <w:t xml:space="preserve"> to the summer 22-23</w:t>
-      </w:r>
-      <w:r>
-        <w:rPr>
-          <w:rFonts w:ascii="Calibri" w:hAnsi="Calibri" w:cs="Calibri"/>
-          <w:color w:val="000000"/>
-        </w:rPr>
-        <w:t>,</w:t>
-      </w:r>
-      <w:r>
-        <w:rPr>
-          <w:rFonts w:ascii="Calibri" w:hAnsi="Calibri" w:cs="Calibri"/>
-          <w:color w:val="000000"/>
-        </w:rPr>
-        <w:t xml:space="preserve"> when there were </w:t>
-      </w:r>
-      <w:r>
-        <w:rPr>
-          <w:rFonts w:ascii="Calibri" w:hAnsi="Calibri" w:cs="Calibri"/>
-          <w:color w:val="000000"/>
-        </w:rPr>
-        <w:t>only 483 (</w:t>
-      </w:r>
-      <w:r>
-        <w:rPr>
-          <w:rFonts w:ascii="Calibri" w:hAnsi="Calibri" w:cs="Calibri"/>
-          <w:color w:val="000000"/>
-        </w:rPr>
-        <w:t>Table 2</w:t>
-      </w:r>
-      <w:r>
-        <w:rPr>
-          <w:rFonts w:ascii="Calibri" w:hAnsi="Calibri" w:cs="Calibri"/>
-          <w:color w:val="000000"/>
-        </w:rPr>
-        <w:t>)</w:t>
-      </w:r>
-      <w:r>
-        <w:rPr>
-          <w:rFonts w:ascii="Calibri" w:hAnsi="Calibri" w:cs="Calibri"/>
-          <w:color w:val="000000"/>
-        </w:rPr>
-        <w:t xml:space="preserve">. </w:t>
-      </w:r>
-      <w:r>
-        <w:rPr>
-          <w:rFonts w:ascii="Calibri" w:hAnsi="Calibri" w:cs="Calibri"/>
-          <w:color w:val="000000"/>
-        </w:rPr>
-        <w:t xml:space="preserve">Activity during </w:t>
-      </w:r>
-      <w:r>
-        <w:rPr>
-          <w:rFonts w:ascii="Calibri" w:hAnsi="Calibri" w:cs="Calibri"/>
-          <w:color w:val="000000"/>
-        </w:rPr>
-        <w:t>the</w:t>
-      </w:r>
-      <w:r>
-        <w:rPr>
-          <w:rFonts w:ascii="Calibri" w:hAnsi="Calibri" w:cs="Calibri"/>
-          <w:color w:val="000000"/>
-        </w:rPr>
-        <w:t xml:space="preserve"> last summer was more sporadic with longer interruptions than in previous years</w:t>
-      </w:r>
-      <w:r>
-        <w:rPr>
-          <w:rFonts w:ascii="Calibri" w:hAnsi="Calibri" w:cs="Calibri"/>
-          <w:color w:val="000000"/>
+          <w:sz w:val="24"/>
+          <w:szCs w:val="24"/>
         </w:rPr>
         <w:t xml:space="preserve"> (Check Appendix </w:t>
       </w:r>
@@ -2016,6 +2404,8 @@
         <w:rPr>
           <w:rFonts w:ascii="Calibri" w:hAnsi="Calibri" w:cs="Calibri"/>
           <w:color w:val="FF0000"/>
+          <w:sz w:val="24"/>
+          <w:szCs w:val="24"/>
         </w:rPr>
         <w:t>C</w:t>
       </w:r>
@@ -2023,6 +2413,8 @@
         <w:rPr>
           <w:rFonts w:ascii="Calibri" w:hAnsi="Calibri" w:cs="Calibri"/>
           <w:color w:val="000000"/>
+          <w:sz w:val="24"/>
+          <w:szCs w:val="24"/>
         </w:rPr>
         <w:t>)</w:t>
       </w:r>
@@ -2030,6 +2422,8 @@
         <w:rPr>
           <w:rFonts w:ascii="Calibri" w:hAnsi="Calibri" w:cs="Calibri"/>
           <w:color w:val="000000"/>
+          <w:sz w:val="24"/>
+          <w:szCs w:val="24"/>
         </w:rPr>
         <w:t>.</w:t>
       </w:r>
@@ -2037,6 +2431,8 @@
         <w:rPr>
           <w:rFonts w:ascii="Calibri" w:hAnsi="Calibri" w:cs="Calibri"/>
           <w:color w:val="000000"/>
+          <w:sz w:val="24"/>
+          <w:szCs w:val="24"/>
         </w:rPr>
         <w:t xml:space="preserve"> </w:t>
       </w:r>
@@ -2044,6 +2440,8 @@
         <w:rPr>
           <w:rFonts w:ascii="Calibri" w:hAnsi="Calibri" w:cs="Calibri"/>
           <w:color w:val="000000"/>
+          <w:sz w:val="24"/>
+          <w:szCs w:val="24"/>
         </w:rPr>
         <w:t xml:space="preserve"> </w:t>
       </w:r>
@@ -2062,19 +2460,19 @@
           <w:color w:val="000000"/>
         </w:rPr>
       </w:pPr>
-      <w:commentRangeStart w:id="11"/>
+      <w:commentRangeStart w:id="12"/>
       <w:r>
         <w:rPr>
           <w:lang w:val="en-US"/>
         </w:rPr>
         <w:t>Every summer</w:t>
       </w:r>
-      <w:commentRangeEnd w:id="11"/>
+      <w:commentRangeEnd w:id="12"/>
       <w:r>
         <w:rPr>
           <w:rStyle w:val="CommentReference"/>
         </w:rPr>
-        <w:commentReference w:id="11"/>
+        <w:commentReference w:id="12"/>
       </w:r>
       <w:r>
         <w:rPr>
@@ -2164,7 +2562,15 @@
           <w:rFonts w:ascii="Calibri" w:hAnsi="Calibri" w:cs="Calibri"/>
           <w:color w:val="000000"/>
         </w:rPr>
-        <w:t>is because activation did not occur until late in the month</w:t>
+        <w:t xml:space="preserve">is </w:t>
+      </w:r>
+      <w:r>
+        <w:rPr>
+          <w:rFonts w:ascii="Calibri" w:hAnsi="Calibri" w:cs="Calibri"/>
+          <w:color w:val="000000"/>
+        </w:rPr>
+        <w:lastRenderedPageBreak/>
+        <w:t>because activation did not occur until late in the month</w:t>
       </w:r>
       <w:r>
         <w:rPr>
@@ -2201,7 +2607,7 @@
         </w:rPr>
         <w:t xml:space="preserve">). </w:t>
       </w:r>
-      <w:commentRangeStart w:id="12"/>
+      <w:commentRangeStart w:id="13"/>
       <w:r>
         <w:rPr>
           <w:rFonts w:ascii="Calibri" w:hAnsi="Calibri" w:cs="Calibri"/>
@@ -2287,12 +2693,12 @@
         </w:rPr>
         <w:t xml:space="preserve"> of November.  </w:t>
       </w:r>
-      <w:commentRangeEnd w:id="12"/>
+      <w:commentRangeEnd w:id="13"/>
       <w:r>
         <w:rPr>
           <w:rStyle w:val="CommentReference"/>
         </w:rPr>
-        <w:commentReference w:id="12"/>
+        <w:commentReference w:id="13"/>
       </w:r>
     </w:p>
     <w:p>
@@ -2310,7 +2716,7 @@
           <w:color w:val="000000"/>
         </w:rPr>
       </w:pPr>
-      <w:commentRangeStart w:id="13"/>
+      <w:commentRangeStart w:id="14"/>
       <w:r>
         <w:rPr>
           <w:rFonts w:ascii="Calibri" w:hAnsi="Calibri" w:cs="Calibri"/>
@@ -2346,12 +2752,12 @@
         </w:rPr>
         <w:t xml:space="preserve"> </w:t>
       </w:r>
-      <w:commentRangeEnd w:id="13"/>
+      <w:commentRangeEnd w:id="14"/>
       <w:r>
         <w:rPr>
           <w:rStyle w:val="CommentReference"/>
         </w:rPr>
-        <w:commentReference w:id="13"/>
+        <w:commentReference w:id="14"/>
       </w:r>
       <w:r>
         <w:rPr>
@@ -2418,7 +2824,7 @@
           <w:color w:val="000000"/>
         </w:rPr>
       </w:pPr>
-      <w:commentRangeStart w:id="14"/>
+      <w:commentRangeStart w:id="15"/>
       <w:r>
         <w:rPr>
           <w:rFonts w:ascii="Calibri" w:hAnsi="Calibri" w:cs="Calibri"/>
@@ -2426,12 +2832,12 @@
         </w:rPr>
         <w:t xml:space="preserve">Lastly, active time decreased </w:t>
       </w:r>
-      <w:commentRangeEnd w:id="14"/>
+      <w:commentRangeEnd w:id="15"/>
       <w:r>
         <w:rPr>
           <w:rStyle w:val="CommentReference"/>
         </w:rPr>
-        <w:commentReference w:id="14"/>
+        <w:commentReference w:id="15"/>
       </w:r>
       <w:r>
         <w:rPr>
@@ -2482,7 +2888,7 @@
         </w:rPr>
         <w:t xml:space="preserve"> the years </w:t>
       </w:r>
-      <w:commentRangeStart w:id="15"/>
+      <w:commentRangeStart w:id="16"/>
       <w:r>
         <w:rPr>
           <w:rFonts w:ascii="Calibri" w:hAnsi="Calibri" w:cs="Calibri"/>
@@ -2559,13 +2965,13 @@
         </w:rPr>
         <w:t xml:space="preserve">so there was no activity in February. </w:t>
       </w:r>
-      <w:commentRangeEnd w:id="15"/>
+      <w:commentRangeEnd w:id="16"/>
       <w:r>
         <w:rPr>
           <w:rFonts w:ascii="Calibri" w:hAnsi="Calibri" w:cs="Calibri"/>
           <w:color w:val="000000"/>
         </w:rPr>
-        <w:commentReference w:id="15"/>
+        <w:commentReference w:id="16"/>
       </w:r>
     </w:p>
     <w:p>
@@ -3294,7 +3700,7 @@
           </mc:Fallback>
         </mc:AlternateContent>
       </w:r>
-      <w:commentRangeStart w:id="16"/>
+      <w:commentRangeStart w:id="17"/>
       <w:r>
         <w:rPr>
           <w:rFonts w:cstheme="minorHAnsi"/>
@@ -3316,7 +3722,7 @@
                     <pic:cNvPicPr/>
                   </pic:nvPicPr>
                   <pic:blipFill>
-                    <a:blip r:embed="rId13"/>
+                    <a:blip r:embed="rId14"/>
                     <a:stretch>
                       <a:fillRect/>
                     </a:stretch>
@@ -3336,12 +3742,12 @@
           </wp:inline>
         </w:drawing>
       </w:r>
-      <w:commentRangeEnd w:id="16"/>
+      <w:commentRangeEnd w:id="17"/>
       <w:r>
         <w:rPr>
           <w:rStyle w:val="CommentReference"/>
         </w:rPr>
-        <w:commentReference w:id="16"/>
+        <w:commentReference w:id="17"/>
       </w:r>
     </w:p>
     <w:p>
@@ -3943,14 +4349,7 @@
         <w:rPr>
           <w:rFonts w:cstheme="minorHAnsi"/>
         </w:rPr>
-        <w:t xml:space="preserve">Both species had similar mean, maximum and minimum TT values over the measuring and active </w:t>
-      </w:r>
-      <w:r>
-        <w:rPr>
-          <w:rFonts w:cstheme="minorHAnsi"/>
-        </w:rPr>
-        <w:lastRenderedPageBreak/>
-        <w:t>time (Table 1). The mean TT over the active time is around 0</w:t>
+        <w:t>Both species had similar mean, maximum and minimum TT values over the measuring and active time (Table 1). The mean TT over the active time is around 0</w:t>
       </w:r>
       <w:r>
         <w:rPr>
@@ -4080,38 +4479,19 @@
     </w:p>
     <w:p>
       <w:pPr>
-        <w:rPr>
-          <w:rFonts w:cstheme="minorHAnsi"/>
-        </w:rPr>
-      </w:pPr>
-    </w:p>
-    <w:p>
-      <w:pPr>
-        <w:rPr>
-          <w:rFonts w:cstheme="minorHAnsi"/>
-          <w:u w:val="single"/>
-        </w:rPr>
-      </w:pPr>
-      <w:r>
-        <w:rPr>
-          <w:rFonts w:cstheme="minorHAnsi"/>
-          <w:u w:val="single"/>
-        </w:rPr>
-        <w:t xml:space="preserve">2.4 Correlation between activity and </w:t>
-      </w:r>
-      <w:r>
-        <w:rPr>
-          <w:rFonts w:cstheme="minorHAnsi"/>
-          <w:u w:val="single"/>
-        </w:rPr>
-        <w:t>micro</w:t>
-      </w:r>
-      <w:r>
-        <w:rPr>
-          <w:rFonts w:cstheme="minorHAnsi"/>
-          <w:u w:val="single"/>
-        </w:rPr>
-        <w:t>environmental variables</w:t>
+        <w:pStyle w:val="Heading2"/>
+      </w:pPr>
+    </w:p>
+    <w:p>
+      <w:pPr>
+        <w:pStyle w:val="Heading2"/>
+        <w:numPr>
+          <w:ilvl w:val="0"/>
+          <w:numId w:val="3"/>
+        </w:numPr>
+      </w:pPr>
+      <w:r>
+        <w:t>CORRELATION BETWEEN ACTIVITY AND MICROENVIRONMENTAL VARIABLES</w:t>
       </w:r>
     </w:p>
     <w:p>
@@ -4356,6 +4736,7 @@
           <w:rFonts w:cstheme="minorHAnsi"/>
           <w:noProof/>
         </w:rPr>
+        <w:lastRenderedPageBreak/>
         <w:drawing>
           <wp:inline distT="0" distB="0" distL="0" distR="0" wp14:anchorId="32469FB5" wp14:editId="3FACD7EE">
             <wp:extent cx="6536237" cy="2672862"/>
@@ -4372,7 +4753,7 @@
                     <pic:cNvPicPr/>
                   </pic:nvPicPr>
                   <pic:blipFill>
-                    <a:blip r:embed="rId14"/>
+                    <a:blip r:embed="rId15"/>
                     <a:stretch>
                       <a:fillRect/>
                     </a:stretch>
@@ -4432,7 +4813,7 @@
           <w:lang w:val="en-US"/>
         </w:rPr>
       </w:pPr>
-      <w:commentRangeStart w:id="17"/>
+      <w:commentRangeStart w:id="18"/>
       <w:r>
         <w:rPr>
           <w:rFonts w:cstheme="minorHAnsi"/>
@@ -4482,12 +4863,12 @@
         </w:rPr>
         <w:t xml:space="preserve"> </w:t>
       </w:r>
-      <w:commentRangeEnd w:id="17"/>
+      <w:commentRangeEnd w:id="18"/>
       <w:r>
         <w:rPr>
           <w:rStyle w:val="CommentReference"/>
         </w:rPr>
-        <w:commentReference w:id="17"/>
+        <w:commentReference w:id="18"/>
       </w:r>
       <w:r>
         <w:rPr>
@@ -4613,7 +4994,28 @@
           <w:rFonts w:cstheme="minorHAnsi"/>
           <w:lang w:val="en-US"/>
         </w:rPr>
-        <w:t>-0.18, p = 0.48</w:t>
+        <w:t xml:space="preserve">-0.18, </w:t>
+      </w:r>
+      <w:r>
+        <w:rPr>
+          <w:rFonts w:cstheme="minorHAnsi"/>
+          <w:lang w:val="en-US"/>
+        </w:rPr>
+        <w:t xml:space="preserve">n = </w:t>
+      </w:r>
+      <w:r>
+        <w:rPr>
+          <w:rFonts w:cstheme="minorHAnsi"/>
+          <w:lang w:val="en-US"/>
+        </w:rPr>
+        <w:t xml:space="preserve">16, </w:t>
+      </w:r>
+      <w:r>
+        <w:rPr>
+          <w:rFonts w:cstheme="minorHAnsi"/>
+          <w:lang w:val="en-US"/>
+        </w:rPr>
+        <w:t>p = 0.48</w:t>
       </w:r>
       <w:r>
         <w:rPr>
@@ -4648,7 +5050,21 @@
           <w:rFonts w:cstheme="minorHAnsi"/>
           <w:lang w:val="en-US"/>
         </w:rPr>
-        <w:t>= -0.12, p =</w:t>
+        <w:t xml:space="preserve">= -0.12, </w:t>
+      </w:r>
+      <w:r>
+        <w:rPr>
+          <w:rFonts w:cstheme="minorHAnsi"/>
+          <w:lang w:val="en-US"/>
+        </w:rPr>
+        <w:t xml:space="preserve">n =16, </w:t>
+      </w:r>
+      <w:r>
+        <w:rPr>
+          <w:rFonts w:cstheme="minorHAnsi"/>
+          <w:lang w:val="en-US"/>
+        </w:rPr>
+        <w:t>p =</w:t>
       </w:r>
       <w:r>
         <w:rPr>
@@ -4693,7 +5109,6 @@
           <w:noProof/>
           <w:lang w:val="en-US"/>
         </w:rPr>
-        <w:lastRenderedPageBreak/>
         <w:drawing>
           <wp:inline distT="0" distB="0" distL="0" distR="0" wp14:anchorId="0A30FCD7" wp14:editId="09F8BCC0">
             <wp:extent cx="4531807" cy="3402621"/>
@@ -4710,7 +5125,7 @@
                     <pic:cNvPicPr/>
                   </pic:nvPicPr>
                   <pic:blipFill>
-                    <a:blip r:embed="rId15" cstate="print">
+                    <a:blip r:embed="rId16" cstate="print">
                       <a:extLst>
                         <a:ext uri="{28A0092B-C50C-407E-A947-70E740481C1C}">
                           <a14:useLocalDpi xmlns:a14="http://schemas.microsoft.com/office/drawing/2010/main" val="0"/>
@@ -4779,6 +5194,132 @@
           <w:lang w:val="en-US"/>
         </w:rPr>
       </w:pPr>
+      <w:r>
+        <w:rPr>
+          <w:rFonts w:cstheme="minorHAnsi"/>
+          <w:lang w:val="en-US"/>
+        </w:rPr>
+        <w:t xml:space="preserve">The number of reactivation events for each species every summer are summarized in Table 3. </w:t>
+      </w:r>
+      <w:proofErr w:type="spellStart"/>
+      <w:r>
+        <w:rPr>
+          <w:rFonts w:cstheme="minorHAnsi"/>
+          <w:i/>
+          <w:iCs/>
+          <w:lang w:val="en-US"/>
+        </w:rPr>
+        <w:t>Austroplaca</w:t>
+      </w:r>
+      <w:proofErr w:type="spellEnd"/>
+      <w:r>
+        <w:rPr>
+          <w:rFonts w:cstheme="minorHAnsi"/>
+          <w:lang w:val="en-US"/>
+        </w:rPr>
+        <w:t xml:space="preserve"> had more reactivation events, which are not always related to snowfall. We found no correlation between the number of reactivation events and the number of active hours nor in the high metric (Spearman’s rank correlation,</w:t>
+      </w:r>
+      <w:r>
+        <w:rPr>
+          <w:rFonts w:cstheme="minorHAnsi"/>
+          <w:lang w:val="en-US"/>
+        </w:rPr>
+        <w:sym w:font="Symbol" w:char="F020"/>
+      </w:r>
+      <w:r>
+        <w:rPr>
+          <w:rFonts w:cstheme="minorHAnsi"/>
+          <w:lang w:val="en-US"/>
+        </w:rPr>
+        <w:sym w:font="Symbol" w:char="F072"/>
+      </w:r>
+      <w:r>
+        <w:rPr>
+          <w:rFonts w:cstheme="minorHAnsi"/>
+          <w:lang w:val="en-US"/>
+        </w:rPr>
+        <w:t xml:space="preserve"> = -0.07, n = 16, p = 0.78) </w:t>
+      </w:r>
+      <w:r>
+        <w:rPr>
+          <w:rFonts w:cstheme="minorHAnsi"/>
+          <w:lang w:val="en-US"/>
+        </w:rPr>
+        <w:lastRenderedPageBreak/>
+        <w:t xml:space="preserve">(Kendall Tau Test, </w:t>
+      </w:r>
+      <w:r>
+        <w:rPr>
+          <w:rFonts w:ascii="Symbol" w:hAnsi="Symbol" w:cstheme="minorHAnsi"/>
+          <w:lang w:val="en-US"/>
+        </w:rPr>
+        <w:t xml:space="preserve">t </w:t>
+      </w:r>
+      <w:r>
+        <w:rPr>
+          <w:rFonts w:cstheme="minorHAnsi"/>
+          <w:lang w:val="en-US"/>
+        </w:rPr>
+        <w:t xml:space="preserve">= -0.05,n =16, p = 0.78) nor in the low one </w:t>
+      </w:r>
+      <w:commentRangeStart w:id="19"/>
+      <w:r>
+        <w:rPr>
+          <w:rFonts w:cstheme="minorHAnsi"/>
+          <w:lang w:val="en-US"/>
+        </w:rPr>
+        <w:t>(Spearman’s rank correlation,</w:t>
+      </w:r>
+      <w:r>
+        <w:rPr>
+          <w:rFonts w:cstheme="minorHAnsi"/>
+          <w:lang w:val="en-US"/>
+        </w:rPr>
+        <w:sym w:font="Symbol" w:char="F020"/>
+      </w:r>
+      <w:r>
+        <w:rPr>
+          <w:rFonts w:cstheme="minorHAnsi"/>
+          <w:lang w:val="en-US"/>
+        </w:rPr>
+        <w:sym w:font="Symbol" w:char="F072"/>
+      </w:r>
+      <w:r>
+        <w:rPr>
+          <w:rFonts w:cstheme="minorHAnsi"/>
+          <w:lang w:val="en-US"/>
+        </w:rPr>
+        <w:t xml:space="preserve"> = -0.00, n=16, p = 0.99) (Kendall Tau Test, </w:t>
+      </w:r>
+      <w:r>
+        <w:rPr>
+          <w:rFonts w:ascii="Symbol" w:hAnsi="Symbol" w:cstheme="minorHAnsi"/>
+          <w:lang w:val="en-US"/>
+        </w:rPr>
+        <w:t xml:space="preserve">t </w:t>
+      </w:r>
+      <w:r>
+        <w:rPr>
+          <w:rFonts w:cstheme="minorHAnsi"/>
+          <w:lang w:val="en-US"/>
+        </w:rPr>
+        <w:t>= -0.02, n=16, p = 0.88)</w:t>
+      </w:r>
+      <w:commentRangeEnd w:id="19"/>
+      <w:r>
+        <w:rPr>
+          <w:rStyle w:val="CommentReference"/>
+        </w:rPr>
+        <w:commentReference w:id="19"/>
+      </w:r>
+    </w:p>
+    <w:p>
+      <w:pPr>
+        <w:rPr>
+          <w:rFonts w:cstheme="minorHAnsi"/>
+          <w:lang w:val="en-US"/>
+        </w:rPr>
+      </w:pPr>
     </w:p>
     <w:p>
       <w:pPr>
@@ -5287,7 +5828,7 @@
         </w:rPr>
         <w:t xml:space="preserve"> </w:t>
       </w:r>
-      <w:commentRangeStart w:id="18"/>
+      <w:commentRangeStart w:id="20"/>
       <w:r>
         <w:rPr>
           <w:rFonts w:cstheme="minorHAnsi"/>
@@ -5303,12 +5844,12 @@
         </w:rPr>
         <w:t xml:space="preserve"> (</w:t>
       </w:r>
-      <w:commentRangeEnd w:id="18"/>
+      <w:commentRangeEnd w:id="20"/>
       <w:r>
         <w:rPr>
           <w:rStyle w:val="CommentReference"/>
         </w:rPr>
-        <w:commentReference w:id="18"/>
+        <w:commentReference w:id="20"/>
       </w:r>
       <w:r>
         <w:rPr>
@@ -5353,7 +5894,6 @@
           <w:noProof/>
           <w:lang w:val="en-US"/>
         </w:rPr>
-        <w:lastRenderedPageBreak/>
         <w:drawing>
           <wp:inline distT="0" distB="0" distL="0" distR="0" wp14:anchorId="4674A4B5" wp14:editId="0BC99B9A">
             <wp:extent cx="6496711" cy="3245476"/>
@@ -5370,7 +5910,7 @@
                     <pic:cNvPicPr/>
                   </pic:nvPicPr>
                   <pic:blipFill>
-                    <a:blip r:embed="rId16" cstate="print">
+                    <a:blip r:embed="rId17" cstate="print">
                       <a:extLst>
                         <a:ext uri="{28A0092B-C50C-407E-A947-70E740481C1C}">
                           <a14:useLocalDpi xmlns:a14="http://schemas.microsoft.com/office/drawing/2010/main" val="0"/>
@@ -5587,7 +6127,21 @@
           <w:rFonts w:cstheme="minorHAnsi"/>
           <w:lang w:val="en-US"/>
         </w:rPr>
-        <w:t>Both species were exposed to the same snowfalls.</w:t>
+        <w:t>Both species were exposed to the same snowfall</w:t>
+      </w:r>
+      <w:r>
+        <w:rPr>
+          <w:rFonts w:cstheme="minorHAnsi"/>
+          <w:lang w:val="en-US"/>
+        </w:rPr>
+        <w:t xml:space="preserve"> events</w:t>
+      </w:r>
+      <w:r>
+        <w:rPr>
+          <w:rFonts w:cstheme="minorHAnsi"/>
+          <w:lang w:val="en-US"/>
+        </w:rPr>
+        <w:t>.</w:t>
       </w:r>
       <w:r>
         <w:rPr>
@@ -5596,73 +6150,6 @@
         </w:rPr>
         <w:t xml:space="preserve"> </w:t>
       </w:r>
-      <w:r>
-        <w:rPr>
-          <w:rFonts w:cstheme="minorHAnsi"/>
-          <w:lang w:val="en-US"/>
-        </w:rPr>
-        <w:t xml:space="preserve">The </w:t>
-      </w:r>
-      <w:r>
-        <w:rPr>
-          <w:rFonts w:cstheme="minorHAnsi"/>
-          <w:lang w:val="en-US"/>
-        </w:rPr>
-        <w:t xml:space="preserve">number of reactivation events for each species every summer are summarized </w:t>
-      </w:r>
-      <w:r>
-        <w:rPr>
-          <w:rFonts w:cstheme="minorHAnsi"/>
-          <w:lang w:val="en-US"/>
-        </w:rPr>
-        <w:t>in Table 3</w:t>
-      </w:r>
-      <w:r>
-        <w:rPr>
-          <w:rFonts w:cstheme="minorHAnsi"/>
-          <w:lang w:val="en-US"/>
-        </w:rPr>
-        <w:t xml:space="preserve">. </w:t>
-      </w:r>
-      <w:proofErr w:type="spellStart"/>
-      <w:r>
-        <w:rPr>
-          <w:rFonts w:cstheme="minorHAnsi"/>
-          <w:i/>
-          <w:iCs/>
-          <w:lang w:val="en-US"/>
-        </w:rPr>
-        <w:t>Austroplaca</w:t>
-      </w:r>
-      <w:proofErr w:type="spellEnd"/>
-      <w:r>
-        <w:rPr>
-          <w:rFonts w:cstheme="minorHAnsi"/>
-          <w:lang w:val="en-US"/>
-        </w:rPr>
-        <w:t xml:space="preserve"> had more reactivation events, which are not </w:t>
-      </w:r>
-      <w:r>
-        <w:rPr>
-          <w:rFonts w:cstheme="minorHAnsi"/>
-          <w:lang w:val="en-US"/>
-        </w:rPr>
-        <w:t>always related to snowfall.</w:t>
-      </w:r>
-      <w:r>
-        <w:rPr>
-          <w:rFonts w:cstheme="minorHAnsi"/>
-          <w:lang w:val="en-US"/>
-        </w:rPr>
-        <w:t xml:space="preserve"> We found no correlation between the number of reactivation events and the number of active hours </w:t>
-      </w:r>
-      <w:r>
-        <w:rPr>
-          <w:rFonts w:cstheme="minorHAnsi"/>
-          <w:lang w:val="en-US"/>
-        </w:rPr>
-        <w:t>nor in the high metric ()</w:t>
-      </w:r>
     </w:p>
     <w:p>
       <w:pPr>
@@ -5686,6 +6173,7 @@
           <w:noProof/>
           <w:lang w:val="en-US"/>
         </w:rPr>
+        <w:lastRenderedPageBreak/>
         <w:drawing>
           <wp:inline distT="0" distB="0" distL="0" distR="0" wp14:anchorId="36E1AB75" wp14:editId="126562DD">
             <wp:extent cx="6393589" cy="3193961"/>
@@ -5702,7 +6190,7 @@
                     <pic:cNvPicPr/>
                   </pic:nvPicPr>
                   <pic:blipFill>
-                    <a:blip r:embed="rId17" cstate="print">
+                    <a:blip r:embed="rId18" cstate="print">
                       <a:extLst>
                         <a:ext uri="{28A0092B-C50C-407E-A947-70E740481C1C}">
                           <a14:useLocalDpi xmlns:a14="http://schemas.microsoft.com/office/drawing/2010/main" val="0"/>
@@ -5774,7 +6262,6 @@
           <w:rFonts w:cstheme="minorHAnsi"/>
           <w:lang w:val="en-US"/>
         </w:rPr>
-        <w:lastRenderedPageBreak/>
         <w:t xml:space="preserve">Lastly, </w:t>
       </w:r>
       <w:proofErr w:type="spellStart"/>
@@ -5882,7 +6369,7 @@
                     <pic:cNvPicPr/>
                   </pic:nvPicPr>
                   <pic:blipFill>
-                    <a:blip r:embed="rId18" cstate="print">
+                    <a:blip r:embed="rId19" cstate="print">
                       <a:extLst>
                         <a:ext uri="{28A0092B-C50C-407E-A947-70E740481C1C}">
                           <a14:useLocalDpi xmlns:a14="http://schemas.microsoft.com/office/drawing/2010/main" val="0"/>
@@ -6152,7 +6639,7 @@
       </w:r>
     </w:p>
   </w:comment>
-  <w:comment w:id="9" w:author="Ainhoa Jimenez Molina" w:date="2024-03-15T16:56:00Z" w:initials="AJM">
+  <w:comment w:id="9" w:author="Ainhoa Jimenez Molina" w:date="2024-03-24T17:41:00Z" w:initials="AJM">
     <w:p>
       <w:r>
         <w:rPr>
@@ -6166,11 +6653,11 @@
           <w:sz w:val="20"/>
           <w:szCs w:val="20"/>
         </w:rPr>
-        <w:t>Heatwave</w:t>
+        <w:t>Se puede mejorar</w:t>
       </w:r>
     </w:p>
   </w:comment>
-  <w:comment w:id="10" w:author="Ainhoa Jimenez Molina" w:date="2024-03-15T17:37:00Z" w:initials="AJM">
+  <w:comment w:id="10" w:author="Ainhoa Jimenez Molina" w:date="2024-03-15T16:56:00Z" w:initials="AJM">
     <w:p>
       <w:r>
         <w:rPr>
@@ -6184,11 +6671,11 @@
           <w:sz w:val="20"/>
           <w:szCs w:val="20"/>
         </w:rPr>
-        <w:t>Overall activity</w:t>
+        <w:t>Heatwave</w:t>
       </w:r>
     </w:p>
   </w:comment>
-  <w:comment w:id="11" w:author="Ainhoa Jimenez Molina" w:date="2024-03-15T17:38:00Z" w:initials="AJM">
+  <w:comment w:id="11" w:author="Ainhoa Jimenez Molina" w:date="2024-03-15T17:37:00Z" w:initials="AJM">
     <w:p>
       <w:r>
         <w:rPr>
@@ -6202,11 +6689,11 @@
           <w:sz w:val="20"/>
           <w:szCs w:val="20"/>
         </w:rPr>
-        <w:t xml:space="preserve">Activation </w:t>
+        <w:t>Overall activity</w:t>
       </w:r>
     </w:p>
   </w:comment>
-  <w:comment w:id="12" w:author="Ainhoa Jimenez Molina" w:date="2024-03-15T19:14:00Z" w:initials="AJM">
+  <w:comment w:id="12" w:author="Ainhoa Jimenez Molina" w:date="2024-03-15T17:38:00Z" w:initials="AJM">
     <w:p>
       <w:r>
         <w:rPr>
@@ -6220,11 +6707,11 @@
           <w:sz w:val="20"/>
           <w:szCs w:val="20"/>
         </w:rPr>
-        <w:t>As showcased in the data summarised in table 3</w:t>
+        <w:t xml:space="preserve">Activation </w:t>
       </w:r>
     </w:p>
   </w:comment>
-  <w:comment w:id="13" w:author="Ainhoa Jimenez Molina" w:date="2024-03-15T17:41:00Z" w:initials="AJM">
+  <w:comment w:id="13" w:author="Ainhoa Jimenez Molina" w:date="2024-03-15T19:14:00Z" w:initials="AJM">
     <w:p>
       <w:r>
         <w:rPr>
@@ -6238,11 +6725,11 @@
           <w:sz w:val="20"/>
           <w:szCs w:val="20"/>
         </w:rPr>
-        <w:t>Peak activity</w:t>
+        <w:t>As showcased in the data summarised in table 3</w:t>
       </w:r>
     </w:p>
   </w:comment>
-  <w:comment w:id="14" w:author="Ainhoa Jimenez Molina" w:date="2024-03-15T17:46:00Z" w:initials="AJM">
+  <w:comment w:id="14" w:author="Ainhoa Jimenez Molina" w:date="2024-03-15T17:41:00Z" w:initials="AJM">
     <w:p>
       <w:r>
         <w:rPr>
@@ -6256,11 +6743,11 @@
           <w:sz w:val="20"/>
           <w:szCs w:val="20"/>
         </w:rPr>
-        <w:t>Desiccation</w:t>
+        <w:t>Peak activity</w:t>
       </w:r>
     </w:p>
   </w:comment>
-  <w:comment w:id="15" w:author="Ainhoa Jimenez Molina" w:date="2024-03-15T19:19:00Z" w:initials="AJM">
+  <w:comment w:id="15" w:author="Ainhoa Jimenez Molina" w:date="2024-03-15T17:46:00Z" w:initials="AJM">
     <w:p>
       <w:r>
         <w:rPr>
@@ -6274,11 +6761,11 @@
           <w:sz w:val="20"/>
           <w:szCs w:val="20"/>
         </w:rPr>
-        <w:t xml:space="preserve"> As shown in Table 3. In 2023 it dried the 11th of January, resulting in no activity during the month of February</w:t>
+        <w:t>Desiccation</w:t>
       </w:r>
     </w:p>
   </w:comment>
-  <w:comment w:id="16" w:author="Ainhoa Jimenez Molina" w:date="2024-03-18T17:41:00Z" w:initials="AJM">
+  <w:comment w:id="16" w:author="Ainhoa Jimenez Molina" w:date="2024-03-15T19:19:00Z" w:initials="AJM">
     <w:p>
       <w:r>
         <w:rPr>
@@ -6292,11 +6779,11 @@
           <w:sz w:val="20"/>
           <w:szCs w:val="20"/>
         </w:rPr>
-        <w:t>Reformat</w:t>
+        <w:t xml:space="preserve"> As shown in Table 3. In 2023 it dried the 11th of January, resulting in no activity during the month of February</w:t>
       </w:r>
     </w:p>
   </w:comment>
-  <w:comment w:id="17" w:author="Ainhoa Jimenez Molina" w:date="2024-03-18T12:53:00Z" w:initials="AJM">
+  <w:comment w:id="17" w:author="Ainhoa Jimenez Molina" w:date="2024-03-18T17:41:00Z" w:initials="AJM">
     <w:p>
       <w:r>
         <w:rPr>
@@ -6310,11 +6797,47 @@
           <w:sz w:val="20"/>
           <w:szCs w:val="20"/>
         </w:rPr>
+        <w:t>Reformat</w:t>
+      </w:r>
+    </w:p>
+  </w:comment>
+  <w:comment w:id="18" w:author="Ainhoa Jimenez Molina" w:date="2024-03-18T12:53:00Z" w:initials="AJM">
+    <w:p>
+      <w:r>
+        <w:rPr>
+          <w:rStyle w:val="CommentReference"/>
+        </w:rPr>
+        <w:annotationRef/>
+      </w:r>
+      <w:r>
+        <w:rPr>
+          <w:color w:val="000000"/>
+          <w:sz w:val="20"/>
+          <w:szCs w:val="20"/>
+        </w:rPr>
         <w:t>Indicates that yield is restricted to a lower range of TT than of Rh</w:t>
       </w:r>
     </w:p>
   </w:comment>
-  <w:comment w:id="18" w:author="Ainhoa Jimenez Molina" w:date="2024-03-18T17:19:00Z" w:initials="AJM">
+  <w:comment w:id="19" w:author="Ainhoa Jimenez Molina" w:date="2024-03-25T14:21:00Z" w:initials="AJM">
+    <w:p>
+      <w:r>
+        <w:rPr>
+          <w:rStyle w:val="CommentReference"/>
+        </w:rPr>
+        <w:annotationRef/>
+      </w:r>
+      <w:r>
+        <w:rPr>
+          <w:color w:val="000000"/>
+          <w:sz w:val="20"/>
+          <w:szCs w:val="20"/>
+        </w:rPr>
+        <w:t>Check well communicated and 2 degrees of freedom</w:t>
+      </w:r>
+    </w:p>
+  </w:comment>
+  <w:comment w:id="20" w:author="Ainhoa Jimenez Molina" w:date="2024-03-18T17:19:00Z" w:initials="AJM">
     <w:p>
       <w:r>
         <w:rPr>
@@ -6346,6 +6869,7 @@
   <w15:commentEx w15:paraId="02BC79CA" w15:done="0"/>
   <w15:commentEx w15:paraId="7079D32F" w15:done="0"/>
   <w15:commentEx w15:paraId="54B42440" w15:done="0"/>
+  <w15:commentEx w15:paraId="4C102C81" w15:done="0"/>
   <w15:commentEx w15:paraId="13B0969F" w15:done="0"/>
   <w15:commentEx w15:paraId="3DB44203" w15:done="0"/>
   <w15:commentEx w15:paraId="1EE57AA4" w15:done="0"/>
@@ -6355,6 +6879,7 @@
   <w15:commentEx w15:paraId="26F358CE" w15:done="0"/>
   <w15:commentEx w15:paraId="64F9A92D" w15:done="0"/>
   <w15:commentEx w15:paraId="6E339BC5" w15:done="0"/>
+  <w15:commentEx w15:paraId="2561BF23" w15:done="0"/>
   <w15:commentEx w15:paraId="31877204" w15:done="0"/>
 </w15:commentsEx>
 </file>
@@ -6370,6 +6895,7 @@
   <w16cex:commentExtensible w16cex:durableId="299ECCBD" w16cex:dateUtc="2024-03-15T13:33:00Z"/>
   <w16cex:commentExtensible w16cex:durableId="299EFC48" w16cex:dateUtc="2024-03-15T16:56:00Z"/>
   <w16cex:commentExtensible w16cex:durableId="29A3EE75" w16cex:dateUtc="2024-03-19T10:59:00Z"/>
+  <w16cex:commentExtensible w16cex:durableId="29AAE42C" w16cex:dateUtc="2024-03-24T17:41:00Z"/>
   <w16cex:commentExtensible w16cex:durableId="299EFC53" w16cex:dateUtc="2024-03-15T16:56:00Z"/>
   <w16cex:commentExtensible w16cex:durableId="299F05EC" w16cex:dateUtc="2024-03-15T17:37:00Z"/>
   <w16cex:commentExtensible w16cex:durableId="299F060F" w16cex:dateUtc="2024-03-15T17:38:00Z"/>
@@ -6379,6 +6905,7 @@
   <w16cex:commentExtensible w16cex:durableId="299F1DB2" w16cex:dateUtc="2024-03-15T19:19:00Z"/>
   <w16cex:commentExtensible w16cex:durableId="29A2FB5C" w16cex:dateUtc="2024-03-18T17:41:00Z"/>
   <w16cex:commentExtensible w16cex:durableId="29A2B7AC" w16cex:dateUtc="2024-03-18T12:53:00Z"/>
+  <w16cex:commentExtensible w16cex:durableId="29AC088E" w16cex:dateUtc="2024-03-25T14:21:00Z"/>
   <w16cex:commentExtensible w16cex:durableId="29A2F62D" w16cex:dateUtc="2024-03-18T17:19:00Z"/>
 </w16cex:commentsExtensible>
 </file>
@@ -6394,6 +6921,7 @@
   <w16cid:commentId w16cid:paraId="02BC79CA" w16cid:durableId="299ECCBD"/>
   <w16cid:commentId w16cid:paraId="7079D32F" w16cid:durableId="299EFC48"/>
   <w16cid:commentId w16cid:paraId="54B42440" w16cid:durableId="29A3EE75"/>
+  <w16cid:commentId w16cid:paraId="4C102C81" w16cid:durableId="29AAE42C"/>
   <w16cid:commentId w16cid:paraId="13B0969F" w16cid:durableId="299EFC53"/>
   <w16cid:commentId w16cid:paraId="3DB44203" w16cid:durableId="299F05EC"/>
   <w16cid:commentId w16cid:paraId="1EE57AA4" w16cid:durableId="299F060F"/>
@@ -6403,6 +6931,7 @@
   <w16cid:commentId w16cid:paraId="26F358CE" w16cid:durableId="299F1DB2"/>
   <w16cid:commentId w16cid:paraId="64F9A92D" w16cid:durableId="29A2FB5C"/>
   <w16cid:commentId w16cid:paraId="6E339BC5" w16cid:durableId="29A2B7AC"/>
+  <w16cid:commentId w16cid:paraId="2561BF23" w16cid:durableId="29AC088E"/>
   <w16cid:commentId w16cid:paraId="31877204" w16cid:durableId="29A2F62D"/>
 </w16cid:commentsIds>
 </file>
@@ -6499,6 +7028,92 @@
     </w:lvl>
   </w:abstractNum>
   <w:abstractNum w:abstractNumId="1" w15:restartNumberingAfterBreak="0">
+    <w:nsid w:val="58476350"/>
+    <w:multiLevelType w:val="hybridMultilevel"/>
+    <w:tmpl w:val="9FA4071C"/>
+    <w:lvl w:ilvl="0" w:tplc="0809000F">
+      <w:start w:val="1"/>
+      <w:numFmt w:val="decimal"/>
+      <w:lvlText w:val="%1."/>
+      <w:lvlJc w:val="left"/>
+      <w:pPr>
+        <w:ind w:left="774" w:hanging="360"/>
+      </w:pPr>
+    </w:lvl>
+    <w:lvl w:ilvl="1" w:tplc="08090019" w:tentative="1">
+      <w:start w:val="1"/>
+      <w:numFmt w:val="lowerLetter"/>
+      <w:lvlText w:val="%2."/>
+      <w:lvlJc w:val="left"/>
+      <w:pPr>
+        <w:ind w:left="1494" w:hanging="360"/>
+      </w:pPr>
+    </w:lvl>
+    <w:lvl w:ilvl="2" w:tplc="0809001B" w:tentative="1">
+      <w:start w:val="1"/>
+      <w:numFmt w:val="lowerRoman"/>
+      <w:lvlText w:val="%3."/>
+      <w:lvlJc w:val="right"/>
+      <w:pPr>
+        <w:ind w:left="2214" w:hanging="180"/>
+      </w:pPr>
+    </w:lvl>
+    <w:lvl w:ilvl="3" w:tplc="0809000F" w:tentative="1">
+      <w:start w:val="1"/>
+      <w:numFmt w:val="decimal"/>
+      <w:lvlText w:val="%4."/>
+      <w:lvlJc w:val="left"/>
+      <w:pPr>
+        <w:ind w:left="2934" w:hanging="360"/>
+      </w:pPr>
+    </w:lvl>
+    <w:lvl w:ilvl="4" w:tplc="08090019" w:tentative="1">
+      <w:start w:val="1"/>
+      <w:numFmt w:val="lowerLetter"/>
+      <w:lvlText w:val="%5."/>
+      <w:lvlJc w:val="left"/>
+      <w:pPr>
+        <w:ind w:left="3654" w:hanging="360"/>
+      </w:pPr>
+    </w:lvl>
+    <w:lvl w:ilvl="5" w:tplc="0809001B" w:tentative="1">
+      <w:start w:val="1"/>
+      <w:numFmt w:val="lowerRoman"/>
+      <w:lvlText w:val="%6."/>
+      <w:lvlJc w:val="right"/>
+      <w:pPr>
+        <w:ind w:left="4374" w:hanging="180"/>
+      </w:pPr>
+    </w:lvl>
+    <w:lvl w:ilvl="6" w:tplc="0809000F" w:tentative="1">
+      <w:start w:val="1"/>
+      <w:numFmt w:val="decimal"/>
+      <w:lvlText w:val="%7."/>
+      <w:lvlJc w:val="left"/>
+      <w:pPr>
+        <w:ind w:left="5094" w:hanging="360"/>
+      </w:pPr>
+    </w:lvl>
+    <w:lvl w:ilvl="7" w:tplc="08090019" w:tentative="1">
+      <w:start w:val="1"/>
+      <w:numFmt w:val="lowerLetter"/>
+      <w:lvlText w:val="%8."/>
+      <w:lvlJc w:val="left"/>
+      <w:pPr>
+        <w:ind w:left="5814" w:hanging="360"/>
+      </w:pPr>
+    </w:lvl>
+    <w:lvl w:ilvl="8" w:tplc="0809001B" w:tentative="1">
+      <w:start w:val="1"/>
+      <w:numFmt w:val="lowerRoman"/>
+      <w:lvlText w:val="%9."/>
+      <w:lvlJc w:val="right"/>
+      <w:pPr>
+        <w:ind w:left="6534" w:hanging="180"/>
+      </w:pPr>
+    </w:lvl>
+  </w:abstractNum>
+  <w:abstractNum w:abstractNumId="2" w15:restartNumberingAfterBreak="0">
     <w:nsid w:val="66870F93"/>
     <w:multiLevelType w:val="multilevel"/>
     <w:tmpl w:val="3EB64474"/>
@@ -6611,7 +7226,7 @@
       </w:rPr>
     </w:lvl>
   </w:abstractNum>
-  <w:abstractNum w:abstractNumId="2" w15:restartNumberingAfterBreak="0">
+  <w:abstractNum w:abstractNumId="3" w15:restartNumberingAfterBreak="0">
     <w:nsid w:val="745C3C34"/>
     <w:multiLevelType w:val="hybridMultilevel"/>
     <w:tmpl w:val="CC929D5A"/>
@@ -6724,7 +7339,7 @@
       </w:rPr>
     </w:lvl>
   </w:abstractNum>
-  <w:abstractNum w:abstractNumId="3" w15:restartNumberingAfterBreak="0">
+  <w:abstractNum w:abstractNumId="4" w15:restartNumberingAfterBreak="0">
     <w:nsid w:val="75C84816"/>
     <w:multiLevelType w:val="multilevel"/>
     <w:tmpl w:val="3D70750A"/>
@@ -6849,12 +7464,15 @@
     <w:abstractNumId w:val="0"/>
   </w:num>
   <w:num w:numId="2" w16cid:durableId="1765497338">
+    <w:abstractNumId w:val="3"/>
+  </w:num>
+  <w:num w:numId="3" w16cid:durableId="43411033">
+    <w:abstractNumId w:val="4"/>
+  </w:num>
+  <w:num w:numId="4" w16cid:durableId="1347249172">
     <w:abstractNumId w:val="2"/>
   </w:num>
-  <w:num w:numId="3" w16cid:durableId="43411033">
-    <w:abstractNumId w:val="3"/>
-  </w:num>
-  <w:num w:numId="4" w16cid:durableId="1347249172">
+  <w:num w:numId="5" w16cid:durableId="1791901231">
     <w:abstractNumId w:val="1"/>
   </w:num>
 </w:numbering>
@@ -7311,6 +7929,7 @@
   <w:style w:type="character" w:default="1" w:styleId="DefaultParagraphFont">
     <w:name w:val="Default Paragraph Font"/>
     <w:uiPriority w:val="1"/>
+    <w:semiHidden/>
     <w:unhideWhenUsed/>
   </w:style>
   <w:style w:type="table" w:default="1" w:styleId="TableNormal">
@@ -7434,6 +8053,57 @@
       <w:bCs/>
       <w:sz w:val="20"/>
       <w:szCs w:val="20"/>
+    </w:rPr>
+  </w:style>
+  <w:style w:type="paragraph" w:styleId="HTMLPreformatted">
+    <w:name w:val="HTML Preformatted"/>
+    <w:basedOn w:val="Normal"/>
+    <w:link w:val="HTMLPreformattedChar"/>
+    <w:uiPriority w:val="99"/>
+    <w:unhideWhenUsed/>
+    <w:rsid w:val="009B692E"/>
+    <w:pPr>
+      <w:tabs>
+        <w:tab w:val="left" w:pos="916"/>
+        <w:tab w:val="left" w:pos="1832"/>
+        <w:tab w:val="left" w:pos="2748"/>
+        <w:tab w:val="left" w:pos="3664"/>
+        <w:tab w:val="left" w:pos="4580"/>
+        <w:tab w:val="left" w:pos="5496"/>
+        <w:tab w:val="left" w:pos="6412"/>
+        <w:tab w:val="left" w:pos="7328"/>
+        <w:tab w:val="left" w:pos="8244"/>
+        <w:tab w:val="left" w:pos="9160"/>
+        <w:tab w:val="left" w:pos="10076"/>
+        <w:tab w:val="left" w:pos="10992"/>
+        <w:tab w:val="left" w:pos="11908"/>
+        <w:tab w:val="left" w:pos="12824"/>
+        <w:tab w:val="left" w:pos="13740"/>
+        <w:tab w:val="left" w:pos="14656"/>
+      </w:tabs>
+    </w:pPr>
+    <w:rPr>
+      <w:rFonts w:ascii="Courier New" w:eastAsia="Times New Roman" w:hAnsi="Courier New" w:cs="Courier New"/>
+      <w:kern w:val="0"/>
+      <w:sz w:val="20"/>
+      <w:szCs w:val="20"/>
+      <w:lang w:eastAsia="en-GB"/>
+      <w14:ligatures w14:val="none"/>
+    </w:rPr>
+  </w:style>
+  <w:style w:type="character" w:customStyle="1" w:styleId="HTMLPreformattedChar">
+    <w:name w:val="HTML Preformatted Char"/>
+    <w:basedOn w:val="DefaultParagraphFont"/>
+    <w:link w:val="HTMLPreformatted"/>
+    <w:uiPriority w:val="99"/>
+    <w:rsid w:val="009B692E"/>
+    <w:rPr>
+      <w:rFonts w:ascii="Courier New" w:eastAsia="Times New Roman" w:hAnsi="Courier New" w:cs="Courier New"/>
+      <w:kern w:val="0"/>
+      <w:sz w:val="20"/>
+      <w:szCs w:val="20"/>
+      <w:lang w:eastAsia="en-GB"/>
+      <w14:ligatures w14:val="none"/>
     </w:rPr>
   </w:style>
 </w:styles>

</xml_diff>

<commit_message>
tested correlation between yield and TT
</commit_message>
<xml_diff>
--- a/dissertation_draft_results.docx
+++ b/dissertation_draft_results.docx
@@ -287,7 +287,7 @@
         <w:rPr>
           <w:rFonts w:cstheme="minorHAnsi"/>
         </w:rPr>
-        <w:t xml:space="preserve">as seen in the data summarised in </w:t>
+        <w:t xml:space="preserve">as summarised in </w:t>
       </w:r>
       <w:r>
         <w:rPr>
@@ -1498,67 +1498,35 @@
       </w:r>
       <w:r>
         <w:rPr>
-          <w:lang w:val="en-US"/>
-        </w:rPr>
-        <w:t>,</w:t>
-      </w:r>
-      <w:r>
-        <w:rPr>
-          <w:rFonts w:cstheme="minorHAnsi"/>
+          <w:rFonts w:cstheme="minorHAnsi"/>
+        </w:rPr>
+        <w:t>.</w:t>
+      </w:r>
+      <w:r>
+        <w:rPr>
+          <w:lang w:val="en-US"/>
         </w:rPr>
         <w:t xml:space="preserve"> </w:t>
       </w:r>
       <w:r>
         <w:rPr>
-          <w:rFonts w:cstheme="minorHAnsi"/>
-        </w:rPr>
-        <w:t xml:space="preserve">meaning that </w:t>
-      </w:r>
-      <w:commentRangeStart w:id="8"/>
-      <w:r>
-        <w:rPr>
-          <w:rFonts w:cstheme="minorHAnsi"/>
-        </w:rPr>
-        <w:t xml:space="preserve">the </w:t>
-      </w:r>
-      <w:r>
-        <w:rPr>
-          <w:rFonts w:cstheme="minorHAnsi"/>
+          <w:lang w:val="en-US"/>
+        </w:rPr>
+        <w:t>A</w:t>
+      </w:r>
+      <w:r>
+        <w:rPr>
+          <w:lang w:val="en-US"/>
+        </w:rPr>
+        <w:t xml:space="preserve">ll the </w:t>
+      </w:r>
+      <w:r>
+        <w:rPr>
           <w:b/>
           <w:bCs/>
-        </w:rPr>
-        <w:t>environmental conditions driving them had a higher influence than the species physiology</w:t>
-      </w:r>
-      <w:commentRangeEnd w:id="8"/>
-      <w:r>
-        <w:rPr>
-          <w:rStyle w:val="CommentReference"/>
-        </w:rPr>
-        <w:commentReference w:id="8"/>
-      </w:r>
-      <w:r>
-        <w:rPr>
-          <w:rFonts w:cstheme="minorHAnsi"/>
-        </w:rPr>
-        <w:t>.</w:t>
-      </w:r>
-      <w:r>
-        <w:rPr>
-          <w:lang w:val="en-US"/>
-        </w:rPr>
-        <w:t xml:space="preserve"> </w:t>
-      </w:r>
-      <w:r>
-        <w:rPr>
-          <w:lang w:val="en-US"/>
-        </w:rPr>
-        <w:t>A</w:t>
-      </w:r>
-      <w:r>
-        <w:rPr>
-          <w:lang w:val="en-US"/>
-        </w:rPr>
-        <w:t xml:space="preserve">ll the </w:t>
+          <w:lang w:val="en-US"/>
+        </w:rPr>
+        <w:t>activity was</w:t>
       </w:r>
       <w:r>
         <w:rPr>
@@ -1566,7 +1534,7 @@
           <w:bCs/>
           <w:lang w:val="en-US"/>
         </w:rPr>
-        <w:t>activity was</w:t>
+        <w:t xml:space="preserve"> </w:t>
       </w:r>
       <w:r>
         <w:rPr>
@@ -1574,7 +1542,31 @@
           <w:bCs/>
           <w:lang w:val="en-US"/>
         </w:rPr>
+        <w:t>concentrated in the summer</w:t>
+      </w:r>
+      <w:r>
+        <w:rPr>
+          <w:lang w:val="en-US"/>
+        </w:rPr>
+        <w:t xml:space="preserve"> months</w:t>
+      </w:r>
+      <w:r>
+        <w:rPr>
+          <w:lang w:val="en-US"/>
+        </w:rPr>
         <w:t xml:space="preserve"> </w:t>
+      </w:r>
+      <w:r>
+        <w:rPr>
+          <w:lang w:val="en-US"/>
+        </w:rPr>
+        <w:t xml:space="preserve">(Figure 1). </w:t>
+      </w:r>
+      <w:r>
+        <w:rPr>
+          <w:lang w:val="en-US"/>
+        </w:rPr>
+        <w:t xml:space="preserve">The activity for both species is </w:t>
       </w:r>
       <w:r>
         <w:rPr>
@@ -1582,13 +1574,7 @@
           <w:bCs/>
           <w:lang w:val="en-US"/>
         </w:rPr>
-        <w:t>concentrated in the summer</w:t>
-      </w:r>
-      <w:r>
-        <w:rPr>
-          <w:lang w:val="en-US"/>
-        </w:rPr>
-        <w:t xml:space="preserve"> months</w:t>
+        <w:t>continuous throughout the summer</w:t>
       </w:r>
       <w:r>
         <w:rPr>
@@ -1600,21 +1586,7 @@
         <w:rPr>
           <w:lang w:val="en-US"/>
         </w:rPr>
-        <w:t xml:space="preserve">(Figure 1). </w:t>
-      </w:r>
-      <w:r>
-        <w:rPr>
-          <w:lang w:val="en-US"/>
-        </w:rPr>
-        <w:t xml:space="preserve">The activity for both species is </w:t>
-      </w:r>
-      <w:r>
-        <w:rPr>
-          <w:b/>
-          <w:bCs/>
-          <w:lang w:val="en-US"/>
-        </w:rPr>
-        <w:t>continuous throughout the summer</w:t>
+        <w:t>except for</w:t>
       </w:r>
       <w:r>
         <w:rPr>
@@ -1626,7 +1598,7 @@
         <w:rPr>
           <w:lang w:val="en-US"/>
         </w:rPr>
-        <w:t>except for</w:t>
+        <w:t>occasional</w:t>
       </w:r>
       <w:r>
         <w:rPr>
@@ -1638,7 +1610,44 @@
         <w:rPr>
           <w:lang w:val="en-US"/>
         </w:rPr>
-        <w:t>occasional</w:t>
+        <w:t xml:space="preserve">short </w:t>
+      </w:r>
+      <w:r>
+        <w:rPr>
+          <w:lang w:val="en-US"/>
+        </w:rPr>
+        <w:t xml:space="preserve">inactivity events </w:t>
+      </w:r>
+      <w:r>
+        <w:rPr>
+          <w:lang w:val="en-US"/>
+        </w:rPr>
+        <w:t xml:space="preserve">with an average length of 48 hours (Figure 3, see Appendix </w:t>
+      </w:r>
+      <w:r>
+        <w:rPr>
+          <w:color w:val="FF0000"/>
+          <w:lang w:val="en-US"/>
+        </w:rPr>
+        <w:t>C</w:t>
+      </w:r>
+      <w:r>
+        <w:rPr>
+          <w:lang w:val="en-US"/>
+        </w:rPr>
+        <w:t>)</w:t>
+      </w:r>
+      <w:r>
+        <w:rPr>
+          <w:lang w:val="en-US"/>
+        </w:rPr>
+        <w:t>. These were followed by uninterrupted dormancy until the following summer</w:t>
+      </w:r>
+      <w:r>
+        <w:rPr>
+          <w:lang w:val="en-US"/>
+        </w:rPr>
+        <w:t>.</w:t>
       </w:r>
       <w:r>
         <w:rPr>
@@ -1646,30 +1655,113 @@
         </w:rPr>
         <w:t xml:space="preserve"> </w:t>
       </w:r>
-      <w:r>
-        <w:rPr>
-          <w:lang w:val="en-US"/>
-        </w:rPr>
-        <w:t xml:space="preserve">short </w:t>
-      </w:r>
-      <w:r>
-        <w:rPr>
-          <w:lang w:val="en-US"/>
-        </w:rPr>
-        <w:t xml:space="preserve">inactivity events </w:t>
-      </w:r>
-      <w:r>
-        <w:rPr>
-          <w:lang w:val="en-US"/>
-        </w:rPr>
-        <w:t xml:space="preserve">with an average length of 48 hours (Figure 3, see Appendix </w:t>
-      </w:r>
-      <w:r>
-        <w:rPr>
-          <w:color w:val="FF0000"/>
-          <w:lang w:val="en-US"/>
-        </w:rPr>
-        <w:t>C</w:t>
+      <w:commentRangeStart w:id="8"/>
+      <w:r>
+        <w:rPr>
+          <w:lang w:val="en-US"/>
+        </w:rPr>
+        <w:t xml:space="preserve">There was a significant difference in the </w:t>
+      </w:r>
+      <w:proofErr w:type="gramStart"/>
+      <w:r>
+        <w:rPr>
+          <w:lang w:val="en-US"/>
+        </w:rPr>
+        <w:t>amount</w:t>
+      </w:r>
+      <w:proofErr w:type="gramEnd"/>
+      <w:r>
+        <w:rPr>
+          <w:lang w:val="en-US"/>
+        </w:rPr>
+        <w:t xml:space="preserve"> of active hours each year </w:t>
+      </w:r>
+      <w:r>
+        <w:rPr>
+          <w:lang w:val="en-US"/>
+        </w:rPr>
+        <w:t xml:space="preserve">for both species </w:t>
+      </w:r>
+      <w:r>
+        <w:rPr>
+          <w:lang w:val="en-US"/>
+        </w:rPr>
+        <w:t>(Kruskal-Wallis</w:t>
+      </w:r>
+      <w:r>
+        <w:rPr>
+          <w:lang w:val="en-US"/>
+        </w:rPr>
+        <w:t>,</w:t>
+      </w:r>
+      <w:r>
+        <w:rPr>
+          <w:lang w:val="en-US"/>
+        </w:rPr>
+        <w:t xml:space="preserve"> </w:t>
+      </w:r>
+      <w:r>
+        <w:rPr>
+          <w:lang w:val="en-US"/>
+        </w:rPr>
+        <w:t>X</w:t>
+      </w:r>
+      <w:r>
+        <w:rPr>
+          <w:vertAlign w:val="superscript"/>
+          <w:lang w:val="en-US"/>
+        </w:rPr>
+        <w:t>2</w:t>
+      </w:r>
+      <w:r>
+        <w:rPr>
+          <w:lang w:val="en-US"/>
+        </w:rPr>
+        <w:t xml:space="preserve"> = 13.3</w:t>
+      </w:r>
+      <w:r>
+        <w:rPr>
+          <w:lang w:val="en-US"/>
+        </w:rPr>
+        <w:t>36</w:t>
+      </w:r>
+      <w:r>
+        <w:rPr>
+          <w:lang w:val="en-US"/>
+        </w:rPr>
+        <w:t xml:space="preserve">, </w:t>
+      </w:r>
+      <w:proofErr w:type="spellStart"/>
+      <w:r>
+        <w:rPr>
+          <w:lang w:val="en-US"/>
+        </w:rPr>
+        <w:t>df</w:t>
+      </w:r>
+      <w:proofErr w:type="spellEnd"/>
+      <w:r>
+        <w:rPr>
+          <w:lang w:val="en-US"/>
+        </w:rPr>
+        <w:t xml:space="preserve"> = 3, p = 0.003)</w:t>
+      </w:r>
+      <w:r>
+        <w:rPr>
+          <w:lang w:val="en-US"/>
+        </w:rPr>
+        <w:t xml:space="preserve"> and both species showed a decline over time</w:t>
+      </w:r>
+      <w:r>
+        <w:rPr>
+          <w:lang w:val="en-US"/>
+        </w:rPr>
+        <w:t xml:space="preserve"> (Fig. X</w:t>
+      </w:r>
+      <w:r>
+        <w:rPr>
+          <w:lang w:val="en-US"/>
+        </w:rPr>
+        <w:t>, Table 2</w:t>
       </w:r>
       <w:r>
         <w:rPr>
@@ -1681,139 +1773,35 @@
         <w:rPr>
           <w:lang w:val="en-US"/>
         </w:rPr>
-        <w:t>. These were followed by uninterrupted dormancy until the following summer</w:t>
-      </w:r>
-      <w:r>
-        <w:rPr>
-          <w:lang w:val="en-US"/>
-        </w:rPr>
         <w:t>.</w:t>
       </w:r>
-      <w:r>
-        <w:rPr>
-          <w:lang w:val="en-US"/>
-        </w:rPr>
-        <w:t xml:space="preserve"> </w:t>
-      </w:r>
+      <w:commentRangeEnd w:id="8"/>
+      <w:r>
+        <w:rPr>
+          <w:rStyle w:val="CommentReference"/>
+        </w:rPr>
+        <w:commentReference w:id="8"/>
+      </w:r>
+    </w:p>
+    <w:p>
+      <w:pPr>
+        <w:rPr>
+          <w:lang w:val="en-US"/>
+        </w:rPr>
+      </w:pPr>
+    </w:p>
+    <w:p>
+      <w:pPr>
+        <w:rPr>
+          <w:lang w:val="en-US"/>
+        </w:rPr>
+      </w:pPr>
       <w:commentRangeStart w:id="9"/>
       <w:r>
         <w:rPr>
           <w:lang w:val="en-US"/>
         </w:rPr>
-        <w:t xml:space="preserve">There was a significant difference in the </w:t>
-      </w:r>
-      <w:proofErr w:type="gramStart"/>
-      <w:r>
-        <w:rPr>
-          <w:lang w:val="en-US"/>
-        </w:rPr>
-        <w:t>amount</w:t>
-      </w:r>
-      <w:proofErr w:type="gramEnd"/>
-      <w:r>
-        <w:rPr>
-          <w:lang w:val="en-US"/>
-        </w:rPr>
-        <w:t xml:space="preserve"> of active hours each year </w:t>
-      </w:r>
-      <w:r>
-        <w:rPr>
-          <w:lang w:val="en-US"/>
-        </w:rPr>
-        <w:t xml:space="preserve">for both species </w:t>
-      </w:r>
-      <w:r>
-        <w:rPr>
-          <w:lang w:val="en-US"/>
-        </w:rPr>
-        <w:t>(Kruskal-Wallis</w:t>
-      </w:r>
-      <w:r>
-        <w:rPr>
-          <w:lang w:val="en-US"/>
-        </w:rPr>
-        <w:t>,</w:t>
-      </w:r>
-      <w:r>
-        <w:rPr>
-          <w:lang w:val="en-US"/>
-        </w:rPr>
-        <w:t xml:space="preserve"> </w:t>
-      </w:r>
-      <w:r>
-        <w:rPr>
-          <w:lang w:val="en-US"/>
-        </w:rPr>
-        <w:t>X</w:t>
-      </w:r>
-      <w:r>
-        <w:rPr>
-          <w:vertAlign w:val="superscript"/>
-          <w:lang w:val="en-US"/>
-        </w:rPr>
-        <w:t>2</w:t>
-      </w:r>
-      <w:r>
-        <w:rPr>
-          <w:lang w:val="en-US"/>
-        </w:rPr>
-        <w:t xml:space="preserve"> = 13.3</w:t>
-      </w:r>
-      <w:r>
-        <w:rPr>
-          <w:lang w:val="en-US"/>
-        </w:rPr>
-        <w:t>36</w:t>
-      </w:r>
-      <w:r>
-        <w:rPr>
-          <w:lang w:val="en-US"/>
-        </w:rPr>
-        <w:t xml:space="preserve">, </w:t>
-      </w:r>
-      <w:proofErr w:type="spellStart"/>
-      <w:r>
-        <w:rPr>
-          <w:lang w:val="en-US"/>
-        </w:rPr>
-        <w:t>df</w:t>
-      </w:r>
-      <w:proofErr w:type="spellEnd"/>
-      <w:r>
-        <w:rPr>
-          <w:lang w:val="en-US"/>
-        </w:rPr>
-        <w:t xml:space="preserve"> = 3, p = 0.003)</w:t>
-      </w:r>
-      <w:r>
-        <w:rPr>
-          <w:lang w:val="en-US"/>
-        </w:rPr>
-        <w:t xml:space="preserve"> and both species showed a decline over time</w:t>
-      </w:r>
-      <w:r>
-        <w:rPr>
-          <w:lang w:val="en-US"/>
-        </w:rPr>
-        <w:t xml:space="preserve"> (Fig. X</w:t>
-      </w:r>
-      <w:r>
-        <w:rPr>
-          <w:lang w:val="en-US"/>
-        </w:rPr>
-        <w:t>, Table 2</w:t>
-      </w:r>
-      <w:r>
-        <w:rPr>
-          <w:lang w:val="en-US"/>
-        </w:rPr>
-        <w:t>)</w:t>
-      </w:r>
-      <w:r>
-        <w:rPr>
-          <w:lang w:val="en-US"/>
-        </w:rPr>
-        <w:t>.</w:t>
+        <w:t>Bot</w:t>
       </w:r>
       <w:commentRangeEnd w:id="9"/>
       <w:r>
@@ -1821,34 +1809,6 @@
           <w:rStyle w:val="CommentReference"/>
         </w:rPr>
         <w:commentReference w:id="9"/>
-      </w:r>
-    </w:p>
-    <w:p>
-      <w:pPr>
-        <w:rPr>
-          <w:lang w:val="en-US"/>
-        </w:rPr>
-      </w:pPr>
-    </w:p>
-    <w:p>
-      <w:pPr>
-        <w:rPr>
-          <w:lang w:val="en-US"/>
-        </w:rPr>
-      </w:pPr>
-      <w:commentRangeStart w:id="10"/>
-      <w:r>
-        <w:rPr>
-          <w:lang w:val="en-US"/>
-        </w:rPr>
-        <w:t>Bot</w:t>
-      </w:r>
-      <w:commentRangeEnd w:id="10"/>
-      <w:r>
-        <w:rPr>
-          <w:rStyle w:val="CommentReference"/>
-        </w:rPr>
-        <w:commentReference w:id="10"/>
       </w:r>
       <w:r>
         <w:rPr>
@@ -1921,6 +1881,36 @@
     </w:p>
     <w:p>
       <w:pPr>
+        <w:ind w:left="-284"/>
+        <w:rPr>
+          <w:i/>
+          <w:iCs/>
+          <w:sz w:val="21"/>
+          <w:szCs w:val="21"/>
+          <w:lang w:val="en-US"/>
+        </w:rPr>
+      </w:pPr>
+      <w:r>
+        <w:rPr>
+          <w:i/>
+          <w:iCs/>
+          <w:sz w:val="21"/>
+          <w:szCs w:val="21"/>
+          <w:lang w:val="en-US"/>
+        </w:rPr>
+        <w:t xml:space="preserve">Figure X. </w:t>
+      </w:r>
+    </w:p>
+    <w:p>
+      <w:pPr>
+        <w:ind w:left="-284"/>
+        <w:rPr>
+          <w:lang w:val="en-US"/>
+        </w:rPr>
+      </w:pPr>
+    </w:p>
+    <w:p>
+      <w:pPr>
         <w:pStyle w:val="ListParagraph"/>
         <w:numPr>
           <w:ilvl w:val="2"/>
@@ -1978,7 +1968,7 @@
           <w:szCs w:val="24"/>
         </w:rPr>
       </w:pPr>
-      <w:commentRangeStart w:id="11"/>
+      <w:commentRangeStart w:id="10"/>
       <w:proofErr w:type="spellStart"/>
       <w:r>
         <w:rPr>
@@ -2005,7 +1995,7 @@
         </w:rPr>
         <w:t xml:space="preserve"> was active </w:t>
       </w:r>
-      <w:commentRangeEnd w:id="11"/>
+      <w:commentRangeEnd w:id="10"/>
       <w:r>
         <w:rPr>
           <w:rFonts w:asciiTheme="minorHAnsi" w:eastAsiaTheme="minorHAnsi" w:hAnsiTheme="minorHAnsi" w:cstheme="minorBidi"/>
@@ -2015,7 +2005,7 @@
           <w:lang w:val="en-US" w:eastAsia="en-US"/>
           <w14:ligatures w14:val="standardContextual"/>
         </w:rPr>
-        <w:commentReference w:id="11"/>
+        <w:commentReference w:id="10"/>
       </w:r>
       <w:r>
         <w:rPr>
@@ -2460,19 +2450,19 @@
           <w:color w:val="000000"/>
         </w:rPr>
       </w:pPr>
-      <w:commentRangeStart w:id="12"/>
+      <w:commentRangeStart w:id="11"/>
       <w:r>
         <w:rPr>
           <w:lang w:val="en-US"/>
         </w:rPr>
         <w:t>Every summer</w:t>
       </w:r>
-      <w:commentRangeEnd w:id="12"/>
+      <w:commentRangeEnd w:id="11"/>
       <w:r>
         <w:rPr>
           <w:rStyle w:val="CommentReference"/>
         </w:rPr>
-        <w:commentReference w:id="12"/>
+        <w:commentReference w:id="11"/>
       </w:r>
       <w:r>
         <w:rPr>
@@ -2607,7 +2597,7 @@
         </w:rPr>
         <w:t xml:space="preserve">). </w:t>
       </w:r>
-      <w:commentRangeStart w:id="13"/>
+      <w:commentRangeStart w:id="12"/>
       <w:r>
         <w:rPr>
           <w:rFonts w:ascii="Calibri" w:hAnsi="Calibri" w:cs="Calibri"/>
@@ -2693,6 +2683,65 @@
         </w:rPr>
         <w:t xml:space="preserve"> of November.  </w:t>
       </w:r>
+      <w:commentRangeEnd w:id="12"/>
+      <w:r>
+        <w:rPr>
+          <w:rStyle w:val="CommentReference"/>
+        </w:rPr>
+        <w:commentReference w:id="12"/>
+      </w:r>
+    </w:p>
+    <w:p>
+      <w:pPr>
+        <w:rPr>
+          <w:rFonts w:ascii="Calibri" w:hAnsi="Calibri" w:cs="Calibri"/>
+          <w:color w:val="000000"/>
+        </w:rPr>
+      </w:pPr>
+    </w:p>
+    <w:p>
+      <w:pPr>
+        <w:rPr>
+          <w:rFonts w:ascii="Calibri" w:hAnsi="Calibri" w:cs="Calibri"/>
+          <w:color w:val="000000"/>
+        </w:rPr>
+      </w:pPr>
+      <w:commentRangeStart w:id="13"/>
+      <w:r>
+        <w:rPr>
+          <w:rFonts w:ascii="Calibri" w:hAnsi="Calibri" w:cs="Calibri"/>
+          <w:color w:val="000000"/>
+        </w:rPr>
+        <w:t>The</w:t>
+      </w:r>
+      <w:r>
+        <w:rPr>
+          <w:rFonts w:ascii="Calibri" w:hAnsi="Calibri" w:cs="Calibri"/>
+          <w:color w:val="000000"/>
+        </w:rPr>
+        <w:t>n</w:t>
+      </w:r>
+      <w:r>
+        <w:rPr>
+          <w:rFonts w:ascii="Calibri" w:hAnsi="Calibri" w:cs="Calibri"/>
+          <w:color w:val="000000"/>
+        </w:rPr>
+        <w:t xml:space="preserve"> activity increase</w:t>
+      </w:r>
+      <w:r>
+        <w:rPr>
+          <w:rFonts w:ascii="Calibri" w:hAnsi="Calibri" w:cs="Calibri"/>
+          <w:color w:val="000000"/>
+        </w:rPr>
+        <w:t>s</w:t>
+      </w:r>
+      <w:r>
+        <w:rPr>
+          <w:rFonts w:ascii="Calibri" w:hAnsi="Calibri" w:cs="Calibri"/>
+          <w:color w:val="000000"/>
+        </w:rPr>
+        <w:t xml:space="preserve"> </w:t>
+      </w:r>
       <w:commentRangeEnd w:id="13"/>
       <w:r>
         <w:rPr>
@@ -2700,21 +2749,70 @@
         </w:rPr>
         <w:commentReference w:id="13"/>
       </w:r>
-    </w:p>
-    <w:p>
-      <w:pPr>
+      <w:r>
         <w:rPr>
           <w:rFonts w:ascii="Calibri" w:hAnsi="Calibri" w:cs="Calibri"/>
           <w:color w:val="000000"/>
         </w:rPr>
-      </w:pPr>
-    </w:p>
-    <w:p>
-      <w:pPr>
+        <w:t>dramatically during the months of December and January</w:t>
+      </w:r>
+      <w:r>
         <w:rPr>
           <w:rFonts w:ascii="Calibri" w:hAnsi="Calibri" w:cs="Calibri"/>
           <w:color w:val="000000"/>
         </w:rPr>
+        <w:t>, D</w:t>
+      </w:r>
+      <w:r>
+        <w:rPr>
+          <w:rFonts w:ascii="Calibri" w:hAnsi="Calibri" w:cs="Calibri"/>
+          <w:color w:val="000000"/>
+        </w:rPr>
+        <w:t>ecember being the month with the most active hours every year (</w:t>
+      </w:r>
+      <w:r>
+        <w:rPr>
+          <w:rFonts w:ascii="Calibri" w:hAnsi="Calibri" w:cs="Calibri"/>
+          <w:color w:val="000000"/>
+        </w:rPr>
+        <w:t>741, 715, 533, 301 active hours</w:t>
+      </w:r>
+      <w:r>
+        <w:rPr>
+          <w:rFonts w:ascii="Calibri" w:hAnsi="Calibri" w:cs="Calibri"/>
+          <w:color w:val="000000"/>
+        </w:rPr>
+        <w:t xml:space="preserve"> respectively</w:t>
+      </w:r>
+      <w:r>
+        <w:rPr>
+          <w:rFonts w:ascii="Calibri" w:hAnsi="Calibri" w:cs="Calibri"/>
+          <w:color w:val="000000"/>
+        </w:rPr>
+        <w:t>)</w:t>
+      </w:r>
+      <w:r>
+        <w:rPr>
+          <w:rFonts w:ascii="Calibri" w:hAnsi="Calibri" w:cs="Calibri"/>
+          <w:color w:val="000000"/>
+        </w:rPr>
+        <w:t xml:space="preserve">. </w:t>
+      </w:r>
+    </w:p>
+    <w:p>
+      <w:pPr>
+        <w:rPr>
+          <w:rFonts w:ascii="Calibri" w:hAnsi="Calibri" w:cs="Calibri"/>
+          <w:color w:val="000000"/>
+        </w:rPr>
+      </w:pPr>
+    </w:p>
+    <w:p>
+      <w:pPr>
+        <w:rPr>
+          <w:rFonts w:ascii="Calibri" w:hAnsi="Calibri" w:cs="Calibri"/>
+          <w:color w:val="000000"/>
+        </w:rPr>
       </w:pPr>
       <w:commentRangeStart w:id="14"/>
       <w:r>
@@ -2722,173 +2820,65 @@
           <w:rFonts w:ascii="Calibri" w:hAnsi="Calibri" w:cs="Calibri"/>
           <w:color w:val="000000"/>
         </w:rPr>
-        <w:t>The</w:t>
+        <w:t xml:space="preserve">Lastly, active time decreased </w:t>
+      </w:r>
+      <w:commentRangeEnd w:id="14"/>
+      <w:r>
+        <w:rPr>
+          <w:rStyle w:val="CommentReference"/>
+        </w:rPr>
+        <w:commentReference w:id="14"/>
       </w:r>
       <w:r>
         <w:rPr>
           <w:rFonts w:ascii="Calibri" w:hAnsi="Calibri" w:cs="Calibri"/>
           <w:color w:val="000000"/>
         </w:rPr>
-        <w:t>n</w:t>
+        <w:t xml:space="preserve">in February with 240, 147, 125 and 0 hours each year. </w:t>
       </w:r>
       <w:r>
         <w:rPr>
           <w:rFonts w:ascii="Calibri" w:hAnsi="Calibri" w:cs="Calibri"/>
           <w:color w:val="000000"/>
         </w:rPr>
-        <w:t xml:space="preserve"> activity increase</w:t>
+        <w:t xml:space="preserve">The </w:t>
       </w:r>
       <w:r>
         <w:rPr>
           <w:rFonts w:ascii="Calibri" w:hAnsi="Calibri" w:cs="Calibri"/>
           <w:color w:val="000000"/>
         </w:rPr>
-        <w:t>s</w:t>
+        <w:t xml:space="preserve">decrease on the number of hours of </w:t>
       </w:r>
       <w:r>
         <w:rPr>
           <w:rFonts w:ascii="Calibri" w:hAnsi="Calibri" w:cs="Calibri"/>
           <w:color w:val="000000"/>
         </w:rPr>
-        <w:t xml:space="preserve"> </w:t>
-      </w:r>
-      <w:commentRangeEnd w:id="14"/>
-      <w:r>
-        <w:rPr>
-          <w:rStyle w:val="CommentReference"/>
-        </w:rPr>
-        <w:commentReference w:id="14"/>
+        <w:t xml:space="preserve">activity over </w:t>
       </w:r>
       <w:r>
         <w:rPr>
           <w:rFonts w:ascii="Calibri" w:hAnsi="Calibri" w:cs="Calibri"/>
           <w:color w:val="000000"/>
         </w:rPr>
-        <w:t>dramatically during the months of December and January</w:t>
+        <w:t xml:space="preserve">February </w:t>
       </w:r>
       <w:r>
         <w:rPr>
           <w:rFonts w:ascii="Calibri" w:hAnsi="Calibri" w:cs="Calibri"/>
           <w:color w:val="000000"/>
         </w:rPr>
-        <w:t>, D</w:t>
+        <w:t>through</w:t>
       </w:r>
       <w:r>
         <w:rPr>
           <w:rFonts w:ascii="Calibri" w:hAnsi="Calibri" w:cs="Calibri"/>
           <w:color w:val="000000"/>
         </w:rPr>
-        <w:t>ecember being the month with the most active hours every year (</w:t>
-      </w:r>
-      <w:r>
-        <w:rPr>
-          <w:rFonts w:ascii="Calibri" w:hAnsi="Calibri" w:cs="Calibri"/>
-          <w:color w:val="000000"/>
-        </w:rPr>
-        <w:t>741, 715, 533, 301 active hours</w:t>
-      </w:r>
-      <w:r>
-        <w:rPr>
-          <w:rFonts w:ascii="Calibri" w:hAnsi="Calibri" w:cs="Calibri"/>
-          <w:color w:val="000000"/>
-        </w:rPr>
-        <w:t xml:space="preserve"> respectively</w:t>
-      </w:r>
-      <w:r>
-        <w:rPr>
-          <w:rFonts w:ascii="Calibri" w:hAnsi="Calibri" w:cs="Calibri"/>
-          <w:color w:val="000000"/>
-        </w:rPr>
-        <w:t>)</w:t>
-      </w:r>
-      <w:r>
-        <w:rPr>
-          <w:rFonts w:ascii="Calibri" w:hAnsi="Calibri" w:cs="Calibri"/>
-          <w:color w:val="000000"/>
-        </w:rPr>
-        <w:t xml:space="preserve">. </w:t>
-      </w:r>
-    </w:p>
-    <w:p>
-      <w:pPr>
-        <w:rPr>
-          <w:rFonts w:ascii="Calibri" w:hAnsi="Calibri" w:cs="Calibri"/>
-          <w:color w:val="000000"/>
-        </w:rPr>
-      </w:pPr>
-    </w:p>
-    <w:p>
-      <w:pPr>
-        <w:rPr>
-          <w:rFonts w:ascii="Calibri" w:hAnsi="Calibri" w:cs="Calibri"/>
-          <w:color w:val="000000"/>
-        </w:rPr>
-      </w:pPr>
+        <w:t xml:space="preserve"> the years </w:t>
+      </w:r>
       <w:commentRangeStart w:id="15"/>
-      <w:r>
-        <w:rPr>
-          <w:rFonts w:ascii="Calibri" w:hAnsi="Calibri" w:cs="Calibri"/>
-          <w:color w:val="000000"/>
-        </w:rPr>
-        <w:t xml:space="preserve">Lastly, active time decreased </w:t>
-      </w:r>
-      <w:commentRangeEnd w:id="15"/>
-      <w:r>
-        <w:rPr>
-          <w:rStyle w:val="CommentReference"/>
-        </w:rPr>
-        <w:commentReference w:id="15"/>
-      </w:r>
-      <w:r>
-        <w:rPr>
-          <w:rFonts w:ascii="Calibri" w:hAnsi="Calibri" w:cs="Calibri"/>
-          <w:color w:val="000000"/>
-        </w:rPr>
-        <w:t xml:space="preserve">in February with 240, 147, 125 and 0 hours each year. </w:t>
-      </w:r>
-      <w:r>
-        <w:rPr>
-          <w:rFonts w:ascii="Calibri" w:hAnsi="Calibri" w:cs="Calibri"/>
-          <w:color w:val="000000"/>
-        </w:rPr>
-        <w:t xml:space="preserve">The </w:t>
-      </w:r>
-      <w:r>
-        <w:rPr>
-          <w:rFonts w:ascii="Calibri" w:hAnsi="Calibri" w:cs="Calibri"/>
-          <w:color w:val="000000"/>
-        </w:rPr>
-        <w:t xml:space="preserve">decrease on the number of hours of </w:t>
-      </w:r>
-      <w:r>
-        <w:rPr>
-          <w:rFonts w:ascii="Calibri" w:hAnsi="Calibri" w:cs="Calibri"/>
-          <w:color w:val="000000"/>
-        </w:rPr>
-        <w:t xml:space="preserve">activity over </w:t>
-      </w:r>
-      <w:r>
-        <w:rPr>
-          <w:rFonts w:ascii="Calibri" w:hAnsi="Calibri" w:cs="Calibri"/>
-          <w:color w:val="000000"/>
-        </w:rPr>
-        <w:t xml:space="preserve">February </w:t>
-      </w:r>
-      <w:r>
-        <w:rPr>
-          <w:rFonts w:ascii="Calibri" w:hAnsi="Calibri" w:cs="Calibri"/>
-          <w:color w:val="000000"/>
-        </w:rPr>
-        <w:t>through</w:t>
-      </w:r>
-      <w:r>
-        <w:rPr>
-          <w:rFonts w:ascii="Calibri" w:hAnsi="Calibri" w:cs="Calibri"/>
-          <w:color w:val="000000"/>
-        </w:rPr>
-        <w:t xml:space="preserve"> the years </w:t>
-      </w:r>
-      <w:commentRangeStart w:id="16"/>
       <w:r>
         <w:rPr>
           <w:rFonts w:ascii="Calibri" w:hAnsi="Calibri" w:cs="Calibri"/>
@@ -2965,13 +2955,13 @@
         </w:rPr>
         <w:t xml:space="preserve">so there was no activity in February. </w:t>
       </w:r>
-      <w:commentRangeEnd w:id="16"/>
+      <w:commentRangeEnd w:id="15"/>
       <w:r>
         <w:rPr>
           <w:rFonts w:ascii="Calibri" w:hAnsi="Calibri" w:cs="Calibri"/>
           <w:color w:val="000000"/>
         </w:rPr>
-        <w:commentReference w:id="16"/>
+        <w:commentReference w:id="15"/>
       </w:r>
     </w:p>
     <w:p>
@@ -3700,7 +3690,7 @@
           </mc:Fallback>
         </mc:AlternateContent>
       </w:r>
-      <w:commentRangeStart w:id="17"/>
+      <w:commentRangeStart w:id="16"/>
       <w:r>
         <w:rPr>
           <w:rFonts w:cstheme="minorHAnsi"/>
@@ -3742,12 +3732,12 @@
           </wp:inline>
         </w:drawing>
       </w:r>
-      <w:commentRangeEnd w:id="17"/>
+      <w:commentRangeEnd w:id="16"/>
       <w:r>
         <w:rPr>
           <w:rStyle w:val="CommentReference"/>
         </w:rPr>
-        <w:commentReference w:id="17"/>
+        <w:commentReference w:id="16"/>
       </w:r>
     </w:p>
     <w:p>
@@ -4813,7 +4803,7 @@
           <w:lang w:val="en-US"/>
         </w:rPr>
       </w:pPr>
-      <w:commentRangeStart w:id="18"/>
+      <w:commentRangeStart w:id="17"/>
       <w:r>
         <w:rPr>
           <w:rFonts w:cstheme="minorHAnsi"/>
@@ -4863,12 +4853,12 @@
         </w:rPr>
         <w:t xml:space="preserve"> </w:t>
       </w:r>
-      <w:commentRangeEnd w:id="18"/>
+      <w:commentRangeEnd w:id="17"/>
       <w:r>
         <w:rPr>
           <w:rStyle w:val="CommentReference"/>
         </w:rPr>
-        <w:commentReference w:id="18"/>
+        <w:commentReference w:id="17"/>
       </w:r>
       <w:r>
         <w:rPr>
@@ -5262,7 +5252,7 @@
         </w:rPr>
         <w:t xml:space="preserve">= -0.05,n =16, p = 0.78) nor in the low one </w:t>
       </w:r>
-      <w:commentRangeStart w:id="19"/>
+      <w:commentRangeStart w:id="18"/>
       <w:r>
         <w:rPr>
           <w:rFonts w:cstheme="minorHAnsi"/>
@@ -5305,12 +5295,12 @@
         </w:rPr>
         <w:t>= -0.02, n=16, p = 0.88)</w:t>
       </w:r>
-      <w:commentRangeEnd w:id="19"/>
+      <w:commentRangeEnd w:id="18"/>
       <w:r>
         <w:rPr>
           <w:rStyle w:val="CommentReference"/>
         </w:rPr>
-        <w:commentReference w:id="19"/>
+        <w:commentReference w:id="18"/>
       </w:r>
     </w:p>
     <w:p>
@@ -5828,7 +5818,7 @@
         </w:rPr>
         <w:t xml:space="preserve"> </w:t>
       </w:r>
-      <w:commentRangeStart w:id="20"/>
+      <w:commentRangeStart w:id="19"/>
       <w:r>
         <w:rPr>
           <w:rFonts w:cstheme="minorHAnsi"/>
@@ -5844,12 +5834,12 @@
         </w:rPr>
         <w:t xml:space="preserve"> (</w:t>
       </w:r>
-      <w:commentRangeEnd w:id="20"/>
+      <w:commentRangeEnd w:id="19"/>
       <w:r>
         <w:rPr>
           <w:rStyle w:val="CommentReference"/>
         </w:rPr>
-        <w:commentReference w:id="20"/>
+        <w:commentReference w:id="19"/>
       </w:r>
       <w:r>
         <w:rPr>
@@ -6621,7 +6611,7 @@
     </w:p>
     <w:p/>
   </w:comment>
-  <w:comment w:id="8" w:author="Ainhoa Jimenez Molina" w:date="2024-03-19T10:59:00Z" w:initials="AJM">
+  <w:comment w:id="8" w:author="Ainhoa Jimenez Molina" w:date="2024-03-24T17:41:00Z" w:initials="AJM">
     <w:p>
       <w:r>
         <w:rPr>
@@ -6635,11 +6625,11 @@
           <w:sz w:val="20"/>
           <w:szCs w:val="20"/>
         </w:rPr>
-        <w:t>Can I claim this in the results?</w:t>
+        <w:t>Se puede mejorar</w:t>
       </w:r>
     </w:p>
   </w:comment>
-  <w:comment w:id="9" w:author="Ainhoa Jimenez Molina" w:date="2024-03-24T17:41:00Z" w:initials="AJM">
+  <w:comment w:id="9" w:author="Ainhoa Jimenez Molina" w:date="2024-03-15T16:56:00Z" w:initials="AJM">
     <w:p>
       <w:r>
         <w:rPr>
@@ -6653,11 +6643,11 @@
           <w:sz w:val="20"/>
           <w:szCs w:val="20"/>
         </w:rPr>
-        <w:t>Se puede mejorar</w:t>
+        <w:t>Heatwave</w:t>
       </w:r>
     </w:p>
   </w:comment>
-  <w:comment w:id="10" w:author="Ainhoa Jimenez Molina" w:date="2024-03-15T16:56:00Z" w:initials="AJM">
+  <w:comment w:id="10" w:author="Ainhoa Jimenez Molina" w:date="2024-03-15T17:37:00Z" w:initials="AJM">
     <w:p>
       <w:r>
         <w:rPr>
@@ -6671,11 +6661,11 @@
           <w:sz w:val="20"/>
           <w:szCs w:val="20"/>
         </w:rPr>
-        <w:t>Heatwave</w:t>
+        <w:t>Overall activity</w:t>
       </w:r>
     </w:p>
   </w:comment>
-  <w:comment w:id="11" w:author="Ainhoa Jimenez Molina" w:date="2024-03-15T17:37:00Z" w:initials="AJM">
+  <w:comment w:id="11" w:author="Ainhoa Jimenez Molina" w:date="2024-03-15T17:38:00Z" w:initials="AJM">
     <w:p>
       <w:r>
         <w:rPr>
@@ -6689,11 +6679,11 @@
           <w:sz w:val="20"/>
           <w:szCs w:val="20"/>
         </w:rPr>
-        <w:t>Overall activity</w:t>
+        <w:t xml:space="preserve">Activation </w:t>
       </w:r>
     </w:p>
   </w:comment>
-  <w:comment w:id="12" w:author="Ainhoa Jimenez Molina" w:date="2024-03-15T17:38:00Z" w:initials="AJM">
+  <w:comment w:id="12" w:author="Ainhoa Jimenez Molina" w:date="2024-03-15T19:14:00Z" w:initials="AJM">
     <w:p>
       <w:r>
         <w:rPr>
@@ -6707,11 +6697,11 @@
           <w:sz w:val="20"/>
           <w:szCs w:val="20"/>
         </w:rPr>
-        <w:t xml:space="preserve">Activation </w:t>
+        <w:t>As showcased in the data summarised in table 3</w:t>
       </w:r>
     </w:p>
   </w:comment>
-  <w:comment w:id="13" w:author="Ainhoa Jimenez Molina" w:date="2024-03-15T19:14:00Z" w:initials="AJM">
+  <w:comment w:id="13" w:author="Ainhoa Jimenez Molina" w:date="2024-03-15T17:41:00Z" w:initials="AJM">
     <w:p>
       <w:r>
         <w:rPr>
@@ -6725,11 +6715,11 @@
           <w:sz w:val="20"/>
           <w:szCs w:val="20"/>
         </w:rPr>
-        <w:t>As showcased in the data summarised in table 3</w:t>
+        <w:t>Peak activity</w:t>
       </w:r>
     </w:p>
   </w:comment>
-  <w:comment w:id="14" w:author="Ainhoa Jimenez Molina" w:date="2024-03-15T17:41:00Z" w:initials="AJM">
+  <w:comment w:id="14" w:author="Ainhoa Jimenez Molina" w:date="2024-03-15T17:46:00Z" w:initials="AJM">
     <w:p>
       <w:r>
         <w:rPr>
@@ -6743,11 +6733,11 @@
           <w:sz w:val="20"/>
           <w:szCs w:val="20"/>
         </w:rPr>
-        <w:t>Peak activity</w:t>
+        <w:t>Desiccation</w:t>
       </w:r>
     </w:p>
   </w:comment>
-  <w:comment w:id="15" w:author="Ainhoa Jimenez Molina" w:date="2024-03-15T17:46:00Z" w:initials="AJM">
+  <w:comment w:id="15" w:author="Ainhoa Jimenez Molina" w:date="2024-03-15T19:19:00Z" w:initials="AJM">
     <w:p>
       <w:r>
         <w:rPr>
@@ -6761,11 +6751,11 @@
           <w:sz w:val="20"/>
           <w:szCs w:val="20"/>
         </w:rPr>
-        <w:t>Desiccation</w:t>
+        <w:t xml:space="preserve"> As shown in Table 3. In 2023 it dried the 11th of January, resulting in no activity during the month of February</w:t>
       </w:r>
     </w:p>
   </w:comment>
-  <w:comment w:id="16" w:author="Ainhoa Jimenez Molina" w:date="2024-03-15T19:19:00Z" w:initials="AJM">
+  <w:comment w:id="16" w:author="Ainhoa Jimenez Molina" w:date="2024-03-18T17:41:00Z" w:initials="AJM">
     <w:p>
       <w:r>
         <w:rPr>
@@ -6779,11 +6769,11 @@
           <w:sz w:val="20"/>
           <w:szCs w:val="20"/>
         </w:rPr>
-        <w:t xml:space="preserve"> As shown in Table 3. In 2023 it dried the 11th of January, resulting in no activity during the month of February</w:t>
+        <w:t>Reformat</w:t>
       </w:r>
     </w:p>
   </w:comment>
-  <w:comment w:id="17" w:author="Ainhoa Jimenez Molina" w:date="2024-03-18T17:41:00Z" w:initials="AJM">
+  <w:comment w:id="17" w:author="Ainhoa Jimenez Molina" w:date="2024-03-18T12:53:00Z" w:initials="AJM">
     <w:p>
       <w:r>
         <w:rPr>
@@ -6797,11 +6787,11 @@
           <w:sz w:val="20"/>
           <w:szCs w:val="20"/>
         </w:rPr>
-        <w:t>Reformat</w:t>
+        <w:t>Indicates that yield is restricted to a lower range of TT than of Rh</w:t>
       </w:r>
     </w:p>
   </w:comment>
-  <w:comment w:id="18" w:author="Ainhoa Jimenez Molina" w:date="2024-03-18T12:53:00Z" w:initials="AJM">
+  <w:comment w:id="18" w:author="Ainhoa Jimenez Molina" w:date="2024-03-25T14:21:00Z" w:initials="AJM">
     <w:p>
       <w:r>
         <w:rPr>
@@ -6815,29 +6805,11 @@
           <w:sz w:val="20"/>
           <w:szCs w:val="20"/>
         </w:rPr>
-        <w:t>Indicates that yield is restricted to a lower range of TT than of Rh</w:t>
+        <w:t>Check well communicated and 2 degrees of freedom</w:t>
       </w:r>
     </w:p>
   </w:comment>
-  <w:comment w:id="19" w:author="Ainhoa Jimenez Molina" w:date="2024-03-25T14:21:00Z" w:initials="AJM">
-    <w:p>
-      <w:r>
-        <w:rPr>
-          <w:rStyle w:val="CommentReference"/>
-        </w:rPr>
-        <w:annotationRef/>
-      </w:r>
-      <w:r>
-        <w:rPr>
-          <w:color w:val="000000"/>
-          <w:sz w:val="20"/>
-          <w:szCs w:val="20"/>
-        </w:rPr>
-        <w:t>Check well communicated and 2 degrees of freedom</w:t>
-      </w:r>
-    </w:p>
-  </w:comment>
-  <w:comment w:id="20" w:author="Ainhoa Jimenez Molina" w:date="2024-03-18T17:19:00Z" w:initials="AJM">
+  <w:comment w:id="19" w:author="Ainhoa Jimenez Molina" w:date="2024-03-18T17:19:00Z" w:initials="AJM">
     <w:p>
       <w:r>
         <w:rPr>
@@ -6868,7 +6840,6 @@
   <w15:commentEx w15:paraId="57776136" w15:done="0"/>
   <w15:commentEx w15:paraId="02BC79CA" w15:done="0"/>
   <w15:commentEx w15:paraId="7079D32F" w15:done="0"/>
-  <w15:commentEx w15:paraId="54B42440" w15:done="0"/>
   <w15:commentEx w15:paraId="4C102C81" w15:done="0"/>
   <w15:commentEx w15:paraId="13B0969F" w15:done="0"/>
   <w15:commentEx w15:paraId="3DB44203" w15:done="0"/>
@@ -6894,7 +6865,6 @@
   <w16cex:commentExtensible w16cex:durableId="299EAA44" w16cex:dateUtc="2024-03-15T11:06:00Z"/>
   <w16cex:commentExtensible w16cex:durableId="299ECCBD" w16cex:dateUtc="2024-03-15T13:33:00Z"/>
   <w16cex:commentExtensible w16cex:durableId="299EFC48" w16cex:dateUtc="2024-03-15T16:56:00Z"/>
-  <w16cex:commentExtensible w16cex:durableId="29A3EE75" w16cex:dateUtc="2024-03-19T10:59:00Z"/>
   <w16cex:commentExtensible w16cex:durableId="29AAE42C" w16cex:dateUtc="2024-03-24T17:41:00Z"/>
   <w16cex:commentExtensible w16cex:durableId="299EFC53" w16cex:dateUtc="2024-03-15T16:56:00Z"/>
   <w16cex:commentExtensible w16cex:durableId="299F05EC" w16cex:dateUtc="2024-03-15T17:37:00Z"/>
@@ -6920,7 +6890,6 @@
   <w16cid:commentId w16cid:paraId="57776136" w16cid:durableId="299EAA44"/>
   <w16cid:commentId w16cid:paraId="02BC79CA" w16cid:durableId="299ECCBD"/>
   <w16cid:commentId w16cid:paraId="7079D32F" w16cid:durableId="299EFC48"/>
-  <w16cid:commentId w16cid:paraId="54B42440" w16cid:durableId="29A3EE75"/>
   <w16cid:commentId w16cid:paraId="4C102C81" w16cid:durableId="29AAE42C"/>
   <w16cid:commentId w16cid:paraId="13B0969F" w16cid:durableId="299EFC53"/>
   <w16cid:commentId w16cid:paraId="3DB44203" w16cid:durableId="299F05EC"/>

</xml_diff>